<commit_message>
update instructions file & remove lfs weights file
</commit_message>
<xml_diff>
--- a/YOLOV4 ON JETSON TX2.docx
+++ b/YOLOV4 ON JETSON TX2.docx
@@ -227,6 +227,11 @@
           <w:ilvl w:val="0"/>
           <w:numId w:val="1"/>
         </w:numPr>
+        <w:rPr>
+          <w:rStyle w:val="Hyperlink"/>
+          <w:color w:val="auto"/>
+          <w:u w:val="none"/>
+        </w:rPr>
       </w:pPr>
       <w:r>
         <w:t>git clone</w:t>
@@ -254,6 +259,47 @@
           <w:ilvl w:val="0"/>
           <w:numId w:val="1"/>
         </w:numPr>
+      </w:pPr>
+      <w:r>
+        <w:t>D</w:t>
+      </w:r>
+      <w:r>
+        <w:t>ownload</w:t>
+      </w:r>
+      <w:r>
+        <w:t xml:space="preserve"> </w:t>
+      </w:r>
+      <w:r>
+        <w:t>weights</w:t>
+      </w:r>
+      <w:r>
+        <w:t xml:space="preserve"> </w:t>
+      </w:r>
+      <w:r>
+        <w:t>into darknet</w:t>
+      </w:r>
+      <w:r>
+        <w:t xml:space="preserve"> </w:t>
+      </w:r>
+      <w:r>
+        <w:t>folder</w:t>
+      </w:r>
+      <w:bookmarkStart w:id="0" w:name="_GoBack"/>
+      <w:bookmarkEnd w:id="0"/>
+      <w:r>
+        <w:t>-</w:t>
+      </w:r>
+      <w:r>
+        <w:t>https://drive.google.com/file/d/1T3tEckYdOZ585USkCl28MaBdzEeON3Cz/view?usp=sharing</w:t>
+      </w:r>
+    </w:p>
+    <w:p>
+      <w:pPr>
+        <w:pStyle w:val="ListParagraph"/>
+        <w:numPr>
+          <w:ilvl w:val="0"/>
+          <w:numId w:val="1"/>
+        </w:numPr>
         <w:rPr>
           <w:rtl/>
         </w:rPr>
@@ -294,8 +340,6 @@
           <w:u w:val="single"/>
         </w:rPr>
       </w:pPr>
-      <w:bookmarkStart w:id="0" w:name="_GoBack"/>
-      <w:bookmarkEnd w:id="0"/>
       <w:r>
         <w:rPr>
           <w:rFonts w:cs="Arial"/>
@@ -1420,21 +1464,6 @@
 </file>
 
 <file path=customXml/item1.xml><?xml version="1.0" encoding="utf-8"?>
-<?mso-contentType ?>
-<FormTemplates xmlns="http://schemas.microsoft.com/sharepoint/v3/contenttype/forms">
-  <Display>DocumentLibraryForm</Display>
-  <Edit>DocumentLibraryForm</Edit>
-  <New>DocumentLibraryForm</New>
-</FormTemplates>
-</file>
-
-<file path=customXml/item2.xml><?xml version="1.0" encoding="utf-8"?>
-<p:properties xmlns:p="http://schemas.microsoft.com/office/2006/metadata/properties" xmlns:xsi="http://www.w3.org/2001/XMLSchema-instance" xmlns:pc="http://schemas.microsoft.com/office/infopath/2007/PartnerControls">
-  <documentManagement/>
-</p:properties>
-</file>
-
-<file path=customXml/item3.xml><?xml version="1.0" encoding="utf-8"?>
 <ct:contentTypeSchema xmlns:ct="http://schemas.microsoft.com/office/2006/metadata/contentType" xmlns:ma="http://schemas.microsoft.com/office/2006/metadata/properties/metaAttributes" ct:_="" ma:_="" ma:contentTypeName="Document" ma:contentTypeID="0x010100C9AB131A33795349ACDBD6B8876A9E85" ma:contentTypeVersion="2" ma:contentTypeDescription="Create a new document." ma:contentTypeScope="" ma:versionID="e22d7a8e4d806b0c5f03d52212864898">
   <xsd:schema xmlns:xsd="http://www.w3.org/2001/XMLSchema" xmlns:xs="http://www.w3.org/2001/XMLSchema" xmlns:p="http://schemas.microsoft.com/office/2006/metadata/properties" xmlns:ns3="a0881c7e-bde8-497c-bcbe-18a05f14a854" targetNamespace="http://schemas.microsoft.com/office/2006/metadata/properties" ma:root="true" ma:fieldsID="e5ec8b7f87aaa0f0224e04a1ccdf3223" ns3:_="">
     <xsd:import namespace="a0881c7e-bde8-497c-bcbe-18a05f14a854"/>
@@ -1566,24 +1595,22 @@
 </ct:contentTypeSchema>
 </file>
 
-<file path=customXml/itemProps1.xml><?xml version="1.0" encoding="utf-8"?>
-<ds:datastoreItem xmlns:ds="http://schemas.openxmlformats.org/officeDocument/2006/customXml" ds:itemID="{254F3841-9CEA-4A2D-B7FF-921A8D85DE52}">
-  <ds:schemaRefs>
-    <ds:schemaRef ds:uri="http://schemas.microsoft.com/sharepoint/v3/contenttype/forms"/>
-  </ds:schemaRefs>
-</ds:datastoreItem>
+<file path=customXml/item2.xml><?xml version="1.0" encoding="utf-8"?>
+<p:properties xmlns:p="http://schemas.microsoft.com/office/2006/metadata/properties" xmlns:xsi="http://www.w3.org/2001/XMLSchema-instance" xmlns:pc="http://schemas.microsoft.com/office/infopath/2007/PartnerControls">
+  <documentManagement/>
+</p:properties>
 </file>
 
-<file path=customXml/itemProps2.xml><?xml version="1.0" encoding="utf-8"?>
-<ds:datastoreItem xmlns:ds="http://schemas.openxmlformats.org/officeDocument/2006/customXml" ds:itemID="{A58BD5A3-0E05-41D6-A7E3-0EDC295F37C1}">
-  <ds:schemaRefs>
-    <ds:schemaRef ds:uri="http://schemas.microsoft.com/office/2006/metadata/properties"/>
-    <ds:schemaRef ds:uri="http://schemas.microsoft.com/office/infopath/2007/PartnerControls"/>
-  </ds:schemaRefs>
-</ds:datastoreItem>
+<file path=customXml/item3.xml><?xml version="1.0" encoding="utf-8"?>
+<?mso-contentType ?>
+<FormTemplates xmlns="http://schemas.microsoft.com/sharepoint/v3/contenttype/forms">
+  <Display>DocumentLibraryForm</Display>
+  <Edit>DocumentLibraryForm</Edit>
+  <New>DocumentLibraryForm</New>
+</FormTemplates>
 </file>
 
-<file path=customXml/itemProps3.xml><?xml version="1.0" encoding="utf-8"?>
+<file path=customXml/itemProps1.xml><?xml version="1.0" encoding="utf-8"?>
 <ds:datastoreItem xmlns:ds="http://schemas.openxmlformats.org/officeDocument/2006/customXml" ds:itemID="{482940F6-B72A-4D49-A8AF-5E9A57CB7548}">
   <ds:schemaRefs>
     <ds:schemaRef ds:uri="http://schemas.microsoft.com/office/2006/metadata/contentType"/>
@@ -1599,4 +1626,21 @@
     <ds:schemaRef ds:uri="http://schemas.microsoft.com/internal/obd"/>
   </ds:schemaRefs>
 </ds:datastoreItem>
+</file>
+
+<file path=customXml/itemProps2.xml><?xml version="1.0" encoding="utf-8"?>
+<ds:datastoreItem xmlns:ds="http://schemas.openxmlformats.org/officeDocument/2006/customXml" ds:itemID="{A58BD5A3-0E05-41D6-A7E3-0EDC295F37C1}">
+  <ds:schemaRefs>
+    <ds:schemaRef ds:uri="http://schemas.microsoft.com/office/2006/metadata/properties"/>
+    <ds:schemaRef ds:uri="http://schemas.microsoft.com/office/infopath/2007/PartnerControls"/>
+  </ds:schemaRefs>
+</ds:datastoreItem>
+</file>
+
+<file path=customXml/itemProps3.xml><?xml version="1.0" encoding="utf-8"?>
+<ds:datastoreItem xmlns:ds="http://schemas.openxmlformats.org/officeDocument/2006/customXml" ds:itemID="{254F3841-9CEA-4A2D-B7FF-921A8D85DE52}">
+  <ds:schemaRefs>
+    <ds:schemaRef ds:uri="http://schemas.microsoft.com/sharepoint/v3/contenttype/forms"/>
+  </ds:schemaRefs>
+</ds:datastoreItem>
 </file>
</xml_diff>

<commit_message>
update arguments for script
</commit_message>
<xml_diff>
--- a/YOLOV4 ON JETSON TX2.docx
+++ b/YOLOV4 ON JETSON TX2.docx
@@ -299,7 +299,6 @@
           <w:rtl/>
         </w:rPr>
       </w:pPr>
-      <w:proofErr w:type="gramStart"/>
       <w:r>
         <w:t xml:space="preserve">cp </w:t>
       </w:r>
@@ -307,11 +306,7 @@
         <w:t xml:space="preserve"> </w:t>
       </w:r>
       <w:r>
-        <w:t>.</w:t>
-      </w:r>
-      <w:proofErr w:type="gramEnd"/>
-      <w:r>
-        <w:t>/</w:t>
+        <w:t>./</w:t>
       </w:r>
       <w:proofErr w:type="spellStart"/>
       <w:r>
@@ -423,7 +418,6 @@
           <w:numId w:val="2"/>
         </w:numPr>
       </w:pPr>
-      <w:proofErr w:type="gramStart"/>
       <w:r>
         <w:t>.</w:t>
       </w:r>
@@ -431,7 +425,6 @@
         <w:t>/</w:t>
       </w:r>
       <w:proofErr w:type="spellStart"/>
-      <w:proofErr w:type="gramEnd"/>
       <w:r>
         <w:t>darknet_run</w:t>
       </w:r>
@@ -441,62 +434,80 @@
       <w:pPr>
         <w:bidi/>
         <w:rPr>
+          <w:rtl/>
+        </w:rPr>
+      </w:pPr>
+      <w:r>
+        <w:rPr>
+          <w:rFonts w:cs="Arial"/>
+          <w:rtl/>
+        </w:rPr>
+        <w:t>פרמטרים לריצה, נמצאים בתוך הקובץ</w:t>
+      </w:r>
+      <w:r>
+        <w:t xml:space="preserve"> </w:t>
+      </w:r>
+      <w:r>
+        <w:rPr>
           <w:rFonts w:hint="cs"/>
           <w:rtl/>
         </w:rPr>
-      </w:pPr>
-      <w:r>
-        <w:rPr>
-          <w:rFonts w:cs="Arial"/>
-          <w:rtl/>
-        </w:rPr>
-        <w:t>פרמטרים לריצה, נמצאים בתוך הקובץ</w:t>
-      </w:r>
-      <w:r>
         <w:t xml:space="preserve"> </w:t>
       </w:r>
+      <w:proofErr w:type="spellStart"/>
+      <w:r>
+        <w:t>darknet_run</w:t>
+      </w:r>
+      <w:proofErr w:type="spellEnd"/>
       <w:r>
         <w:rPr>
           <w:rFonts w:hint="cs"/>
           <w:rtl/>
         </w:rPr>
+        <w:t>:</w:t>
+      </w:r>
+    </w:p>
+    <w:p>
+      <w:pPr>
+        <w:spacing w:after="0"/>
+      </w:pPr>
+      <w:r>
+        <w:t>--input - takes webcam number or video input path (webcam=0 if empty)</w:t>
+      </w:r>
+    </w:p>
+    <w:p>
+      <w:pPr>
+        <w:spacing w:after="0"/>
+      </w:pPr>
+      <w:r>
+        <w:t>--</w:t>
+      </w:r>
+      <w:proofErr w:type="spellStart"/>
+      <w:r>
+        <w:t>out_filename</w:t>
+      </w:r>
+      <w:proofErr w:type="spellEnd"/>
+      <w:r>
+        <w:t xml:space="preserve"> - takes out video file name (not saved if empty)</w:t>
+      </w:r>
+    </w:p>
+    <w:p>
+      <w:pPr>
+        <w:spacing w:after="0"/>
+      </w:pPr>
+      <w:r>
+        <w:t>--</w:t>
+      </w:r>
+      <w:proofErr w:type="spellStart"/>
+      <w:r>
+        <w:t>export_logname</w:t>
+      </w:r>
+      <w:proofErr w:type="spellEnd"/>
+      <w:r>
+        <w:t xml:space="preserve"> - takes out log file name</w:t>
+      </w:r>
+      <w:r>
         <w:t xml:space="preserve"> </w:t>
-      </w:r>
-      <w:proofErr w:type="spellStart"/>
-      <w:r>
-        <w:t>darknet_run</w:t>
-      </w:r>
-      <w:proofErr w:type="spellEnd"/>
-      <w:r>
-        <w:rPr>
-          <w:rFonts w:hint="cs"/>
-          <w:rtl/>
-        </w:rPr>
-        <w:t>:</w:t>
-      </w:r>
-    </w:p>
-    <w:p>
-      <w:pPr>
-        <w:spacing w:after="0"/>
-      </w:pPr>
-      <w:r>
-        <w:t>--input - takes webcam number or video input path (webcam=0 if empty)</w:t>
-      </w:r>
-    </w:p>
-    <w:p>
-      <w:pPr>
-        <w:spacing w:after="0"/>
-      </w:pPr>
-      <w:r>
-        <w:t>--</w:t>
-      </w:r>
-      <w:proofErr w:type="spellStart"/>
-      <w:r>
-        <w:t>out_filename</w:t>
-      </w:r>
-      <w:proofErr w:type="spellEnd"/>
-      <w:r>
-        <w:t xml:space="preserve"> - takes out video file name (not saved if empty)</w:t>
       </w:r>
       <w:bookmarkStart w:id="0" w:name="_GoBack"/>
       <w:bookmarkEnd w:id="0"/>
@@ -506,63 +517,23 @@
         <w:spacing w:after="0"/>
       </w:pPr>
       <w:r>
+        <w:t>--weights - takes yolo weights path</w:t>
+      </w:r>
+    </w:p>
+    <w:p>
+      <w:pPr>
+        <w:spacing w:after="0"/>
+      </w:pPr>
+      <w:r>
         <w:t>--</w:t>
       </w:r>
       <w:proofErr w:type="spellStart"/>
       <w:r>
-        <w:t>export_logname</w:t>
+        <w:t>dont_show</w:t>
       </w:r>
       <w:proofErr w:type="spellEnd"/>
       <w:r>
-        <w:t xml:space="preserve"> - takes out log file name (not saved if empty)</w:t>
-      </w:r>
-    </w:p>
-    <w:p>
-      <w:pPr>
-        <w:spacing w:after="0"/>
-      </w:pPr>
-      <w:r>
-        <w:t>--weights - takes yolo weights path</w:t>
-      </w:r>
-    </w:p>
-    <w:p>
-      <w:pPr>
-        <w:spacing w:after="0"/>
-      </w:pPr>
-      <w:r>
-        <w:t>--</w:t>
-      </w:r>
-      <w:proofErr w:type="spellStart"/>
-      <w:r>
-        <w:t>dont_show</w:t>
-      </w:r>
-      <w:proofErr w:type="spellEnd"/>
-      <w:r>
         <w:t xml:space="preserve"> - hide window inference display</w:t>
-      </w:r>
-    </w:p>
-    <w:p>
-      <w:pPr>
-        <w:spacing w:after="0"/>
-      </w:pPr>
-      <w:r>
-        <w:t>--</w:t>
-      </w:r>
-      <w:proofErr w:type="spellStart"/>
-      <w:r>
-        <w:t>ext_output</w:t>
-      </w:r>
-      <w:proofErr w:type="spellEnd"/>
-      <w:r>
-        <w:t xml:space="preserve"> - write </w:t>
-      </w:r>
-      <w:proofErr w:type="spellStart"/>
-      <w:r>
-        <w:t>bbox</w:t>
-      </w:r>
-      <w:proofErr w:type="spellEnd"/>
-      <w:r>
-        <w:t xml:space="preserve"> coordinates of detected objects</w:t>
       </w:r>
     </w:p>
     <w:p>
@@ -1648,12 +1619,6 @@
 </file>
 
 <file path=customXml/item1.xml><?xml version="1.0" encoding="utf-8"?>
-<p:properties xmlns:p="http://schemas.microsoft.com/office/2006/metadata/properties" xmlns:xsi="http://www.w3.org/2001/XMLSchema-instance" xmlns:pc="http://schemas.microsoft.com/office/infopath/2007/PartnerControls">
-  <documentManagement/>
-</p:properties>
-</file>
-
-<file path=customXml/item2.xml><?xml version="1.0" encoding="utf-8"?>
 <ct:contentTypeSchema xmlns:ct="http://schemas.microsoft.com/office/2006/metadata/contentType" xmlns:ma="http://schemas.microsoft.com/office/2006/metadata/properties/metaAttributes" ct:_="" ma:_="" ma:contentTypeName="Document" ma:contentTypeID="0x010100C9AB131A33795349ACDBD6B8876A9E85" ma:contentTypeVersion="2" ma:contentTypeDescription="Create a new document." ma:contentTypeScope="" ma:versionID="e22d7a8e4d806b0c5f03d52212864898">
   <xsd:schema xmlns:xsd="http://www.w3.org/2001/XMLSchema" xmlns:xs="http://www.w3.org/2001/XMLSchema" xmlns:p="http://schemas.microsoft.com/office/2006/metadata/properties" xmlns:ns3="a0881c7e-bde8-497c-bcbe-18a05f14a854" targetNamespace="http://schemas.microsoft.com/office/2006/metadata/properties" ma:root="true" ma:fieldsID="e5ec8b7f87aaa0f0224e04a1ccdf3223" ns3:_="">
     <xsd:import namespace="a0881c7e-bde8-497c-bcbe-18a05f14a854"/>
@@ -1785,6 +1750,12 @@
 </ct:contentTypeSchema>
 </file>
 
+<file path=customXml/item2.xml><?xml version="1.0" encoding="utf-8"?>
+<p:properties xmlns:p="http://schemas.microsoft.com/office/2006/metadata/properties" xmlns:xsi="http://www.w3.org/2001/XMLSchema-instance" xmlns:pc="http://schemas.microsoft.com/office/infopath/2007/PartnerControls">
+  <documentManagement/>
+</p:properties>
+</file>
+
 <file path=customXml/item3.xml><?xml version="1.0" encoding="utf-8"?>
 <?mso-contentType ?>
 <FormTemplates xmlns="http://schemas.microsoft.com/sharepoint/v3/contenttype/forms">
@@ -1795,15 +1766,6 @@
 </file>
 
 <file path=customXml/itemProps1.xml><?xml version="1.0" encoding="utf-8"?>
-<ds:datastoreItem xmlns:ds="http://schemas.openxmlformats.org/officeDocument/2006/customXml" ds:itemID="{A58BD5A3-0E05-41D6-A7E3-0EDC295F37C1}">
-  <ds:schemaRefs>
-    <ds:schemaRef ds:uri="http://schemas.microsoft.com/office/2006/metadata/properties"/>
-    <ds:schemaRef ds:uri="http://schemas.microsoft.com/office/infopath/2007/PartnerControls"/>
-  </ds:schemaRefs>
-</ds:datastoreItem>
-</file>
-
-<file path=customXml/itemProps2.xml><?xml version="1.0" encoding="utf-8"?>
 <ds:datastoreItem xmlns:ds="http://schemas.openxmlformats.org/officeDocument/2006/customXml" ds:itemID="{482940F6-B72A-4D49-A8AF-5E9A57CB7548}">
   <ds:schemaRefs>
     <ds:schemaRef ds:uri="http://schemas.microsoft.com/office/2006/metadata/contentType"/>
@@ -1821,6 +1783,15 @@
 </ds:datastoreItem>
 </file>
 
+<file path=customXml/itemProps2.xml><?xml version="1.0" encoding="utf-8"?>
+<ds:datastoreItem xmlns:ds="http://schemas.openxmlformats.org/officeDocument/2006/customXml" ds:itemID="{A58BD5A3-0E05-41D6-A7E3-0EDC295F37C1}">
+  <ds:schemaRefs>
+    <ds:schemaRef ds:uri="http://schemas.microsoft.com/office/2006/metadata/properties"/>
+    <ds:schemaRef ds:uri="http://schemas.microsoft.com/office/infopath/2007/PartnerControls"/>
+  </ds:schemaRefs>
+</ds:datastoreItem>
+</file>
+
 <file path=customXml/itemProps3.xml><?xml version="1.0" encoding="utf-8"?>
 <ds:datastoreItem xmlns:ds="http://schemas.openxmlformats.org/officeDocument/2006/customXml" ds:itemID="{254F3841-9CEA-4A2D-B7FF-921A8D85DE52}">
   <ds:schemaRefs>

</xml_diff>

<commit_message>
adding new yolo cfg files
</commit_message>
<xml_diff>
--- a/YOLOV4 ON JETSON TX2.docx
+++ b/YOLOV4 ON JETSON TX2.docx
@@ -259,33 +259,20 @@
           <w:ilvl w:val="0"/>
           <w:numId w:val="1"/>
         </w:numPr>
-      </w:pPr>
-      <w:r>
-        <w:t>Download</w:t>
-      </w:r>
-      <w:r>
-        <w:t xml:space="preserve"> </w:t>
-      </w:r>
-      <w:r>
-        <w:t>weights</w:t>
-      </w:r>
-      <w:r>
-        <w:t xml:space="preserve"> </w:t>
-      </w:r>
-      <w:r>
-        <w:t>into darknet</w:t>
-      </w:r>
-      <w:r>
-        <w:t xml:space="preserve"> </w:t>
-      </w:r>
-      <w:r>
-        <w:t>folder</w:t>
-      </w:r>
-      <w:r>
-        <w:t>-</w:t>
-      </w:r>
-      <w:r>
-        <w:t>https://drive.google.com/file/d/1T3tEckYdOZ585USkCl28MaBdzEeON3Cz/view?usp=sharing</w:t>
+        <w:rPr>
+          <w:rStyle w:val="Hyperlink"/>
+          <w:color w:val="auto"/>
+          <w:u w:val="none"/>
+        </w:rPr>
+      </w:pPr>
+      <w:r>
+        <w:t>cp  ./</w:t>
+      </w:r>
+      <w:r>
+        <w:t>drones_project</w:t>
+      </w:r>
+      <w:r>
+        <w:t>/* ./darknet</w:t>
       </w:r>
     </w:p>
     <w:p>
@@ -303,7 +290,10 @@
         <w:t xml:space="preserve"> </w:t>
       </w:r>
       <w:r>
-        <w:t xml:space="preserve">test2 video </w:t>
+        <w:t>weights</w:t>
+      </w:r>
+      <w:r>
+        <w:t xml:space="preserve"> </w:t>
       </w:r>
       <w:r>
         <w:t>into darknet</w:t>
@@ -315,25 +305,182 @@
         <w:t>folder</w:t>
       </w:r>
       <w:r>
-        <w:t xml:space="preserve"> </w:t>
-      </w:r>
-      <w:r>
-        <w:t xml:space="preserve">for </w:t>
-      </w:r>
-      <w:r>
-        <w:t>checking the net</w:t>
-      </w:r>
-      <w:r>
-        <w:t xml:space="preserve"> </w:t>
-      </w:r>
-      <w:r>
         <w:t>-</w:t>
       </w:r>
-      <w:r>
-        <w:t xml:space="preserve"> </w:t>
-      </w:r>
-      <w:r>
-        <w:t>https://drive.google.com/file/d/1stfZl-zn6wuOLQRvATd4D3OhpLozGip6/view?usp=sharing</w:t>
+    </w:p>
+    <w:p>
+      <w:pPr>
+        <w:pStyle w:val="ListParagraph"/>
+        <w:rPr>
+          <w:sz w:val="18"/>
+          <w:szCs w:val="18"/>
+        </w:rPr>
+      </w:pPr>
+      <w:r>
+        <w:rPr>
+          <w:b/>
+          <w:bCs/>
+          <w:sz w:val="18"/>
+          <w:szCs w:val="18"/>
+        </w:rPr>
+        <w:t>YOLO</w:t>
+      </w:r>
+      <w:r>
+        <w:rPr>
+          <w:b/>
+          <w:bCs/>
+          <w:sz w:val="18"/>
+          <w:szCs w:val="18"/>
+        </w:rPr>
+        <w:t xml:space="preserve"> </w:t>
+      </w:r>
+      <w:r>
+        <w:rPr>
+          <w:b/>
+          <w:bCs/>
+          <w:sz w:val="18"/>
+          <w:szCs w:val="18"/>
+        </w:rPr>
+        <w:t>320X320</w:t>
+      </w:r>
+      <w:r>
+        <w:rPr>
+          <w:b/>
+          <w:bCs/>
+          <w:sz w:val="18"/>
+          <w:szCs w:val="18"/>
+        </w:rPr>
+        <w:t xml:space="preserve">: </w:t>
+      </w:r>
+      <w:hyperlink r:id="rId13" w:history="1">
+        <w:r>
+          <w:rPr>
+            <w:rStyle w:val="Hyperlink"/>
+            <w:sz w:val="18"/>
+            <w:szCs w:val="18"/>
+          </w:rPr>
+          <w:t>https://drive.google.com/file/d/110cYGg</w:t>
+        </w:r>
+        <w:r>
+          <w:rPr>
+            <w:rStyle w:val="Hyperlink"/>
+            <w:sz w:val="18"/>
+            <w:szCs w:val="18"/>
+          </w:rPr>
+          <w:t>U</w:t>
+        </w:r>
+        <w:r>
+          <w:rPr>
+            <w:rStyle w:val="Hyperlink"/>
+            <w:sz w:val="18"/>
+            <w:szCs w:val="18"/>
+          </w:rPr>
+          <w:t>5lA1Jdj1a1nuDyVbDc6iq_BHY/view?usp=sharing</w:t>
+        </w:r>
+      </w:hyperlink>
+    </w:p>
+    <w:p>
+      <w:pPr>
+        <w:pStyle w:val="ListParagraph"/>
+        <w:rPr>
+          <w:b/>
+          <w:bCs/>
+          <w:sz w:val="24"/>
+          <w:szCs w:val="24"/>
+        </w:rPr>
+      </w:pPr>
+      <w:r>
+        <w:rPr>
+          <w:b/>
+          <w:bCs/>
+          <w:sz w:val="18"/>
+          <w:szCs w:val="18"/>
+        </w:rPr>
+        <w:t>YOLO 416X416</w:t>
+      </w:r>
+      <w:r>
+        <w:rPr>
+          <w:b/>
+          <w:bCs/>
+          <w:sz w:val="18"/>
+          <w:szCs w:val="18"/>
+        </w:rPr>
+        <w:t xml:space="preserve">: </w:t>
+      </w:r>
+      <w:r>
+        <w:rPr>
+          <w:sz w:val="18"/>
+          <w:szCs w:val="18"/>
+        </w:rPr>
+        <w:t>https://drive.google.com/file/d/1nLzVdx2llWd4oBnEyvvSRtFFvYPjyhhL/view?usp=sharing</w:t>
+      </w:r>
+    </w:p>
+    <w:p>
+      <w:pPr>
+        <w:pStyle w:val="ListParagraph"/>
+        <w:rPr>
+          <w:b/>
+          <w:bCs/>
+        </w:rPr>
+      </w:pPr>
+      <w:r>
+        <w:rPr>
+          <w:b/>
+          <w:bCs/>
+          <w:sz w:val="18"/>
+          <w:szCs w:val="18"/>
+        </w:rPr>
+        <w:t>YOLO 512X512</w:t>
+      </w:r>
+      <w:r>
+        <w:rPr>
+          <w:b/>
+          <w:bCs/>
+          <w:sz w:val="18"/>
+          <w:szCs w:val="18"/>
+        </w:rPr>
+        <w:t xml:space="preserve">: </w:t>
+      </w:r>
+      <w:r>
+        <w:rPr>
+          <w:sz w:val="18"/>
+          <w:szCs w:val="18"/>
+        </w:rPr>
+        <w:t>https://drive.google.com/file/d/1COKM_HfefGoE_tUVnkpf4e5j6zCw0MRv/view?usp=sharing</w:t>
+      </w:r>
+    </w:p>
+    <w:p>
+      <w:pPr>
+        <w:pStyle w:val="ListParagraph"/>
+        <w:rPr>
+          <w:b/>
+          <w:bCs/>
+        </w:rPr>
+      </w:pPr>
+      <w:r>
+        <w:rPr>
+          <w:b/>
+          <w:bCs/>
+          <w:sz w:val="18"/>
+          <w:szCs w:val="18"/>
+        </w:rPr>
+        <w:t>YOLO 608X608</w:t>
+      </w:r>
+      <w:r>
+        <w:rPr>
+          <w:b/>
+          <w:bCs/>
+          <w:sz w:val="18"/>
+          <w:szCs w:val="18"/>
+        </w:rPr>
+        <w:t xml:space="preserve">: </w:t>
+      </w:r>
+      <w:r>
+        <w:rPr>
+          <w:sz w:val="18"/>
+          <w:szCs w:val="18"/>
+        </w:rPr>
+        <w:t>https://drive.google.com/file/d/1mww1NgBP_dfmh2JeRACX8rIUIWnOdNVO/view?usp=sharing</w:t>
       </w:r>
     </w:p>
     <w:p>
@@ -343,75 +490,115 @@
           <w:ilvl w:val="0"/>
           <w:numId w:val="1"/>
         </w:numPr>
-        <w:rPr>
-          <w:rtl/>
-        </w:rPr>
-      </w:pPr>
-      <w:proofErr w:type="gramStart"/>
-      <w:r>
-        <w:t xml:space="preserve">cp </w:t>
-      </w:r>
-      <w:r>
-        <w:t xml:space="preserve"> </w:t>
-      </w:r>
-      <w:r>
-        <w:t>.</w:t>
-      </w:r>
-      <w:proofErr w:type="gramEnd"/>
-      <w:r>
-        <w:t>/</w:t>
-      </w:r>
-      <w:proofErr w:type="spellStart"/>
-      <w:r>
-        <w:t>drones_project</w:t>
-      </w:r>
-      <w:proofErr w:type="spellEnd"/>
-      <w:r>
-        <w:t>/*</w:t>
-      </w:r>
-      <w:r>
-        <w:t xml:space="preserve"> ./darknet</w:t>
+      </w:pPr>
+      <w:r>
+        <w:t>Download</w:t>
+      </w:r>
+      <w:r>
+        <w:t xml:space="preserve"> </w:t>
+      </w:r>
+      <w:r>
+        <w:t xml:space="preserve">test video </w:t>
+      </w:r>
+      <w:r>
+        <w:t>into darknet</w:t>
+      </w:r>
+      <w:r>
+        <w:t xml:space="preserve"> </w:t>
+      </w:r>
+      <w:r>
+        <w:t>folder</w:t>
+      </w:r>
+      <w:r>
+        <w:t xml:space="preserve"> </w:t>
+      </w:r>
+      <w:r>
+        <w:t xml:space="preserve">for </w:t>
+      </w:r>
+      <w:r>
+        <w:t>checking the net</w:t>
+      </w:r>
+      <w:r>
+        <w:t xml:space="preserve">- </w:t>
+      </w:r>
+    </w:p>
+    <w:p>
+      <w:pPr>
+        <w:pStyle w:val="ListParagraph"/>
+      </w:pPr>
+      <w:r>
+        <w:rPr>
+          <w:b/>
+          <w:bCs/>
+          <w:sz w:val="18"/>
+          <w:szCs w:val="18"/>
+        </w:rPr>
+        <w:t>test2</w:t>
+      </w:r>
+      <w:r>
+        <w:rPr>
+          <w:b/>
+          <w:bCs/>
+          <w:sz w:val="14"/>
+          <w:szCs w:val="14"/>
+        </w:rPr>
+        <w:t>:</w:t>
+      </w:r>
+      <w:r>
+        <w:t xml:space="preserve"> </w:t>
+      </w:r>
+      <w:r>
+        <w:rPr>
+          <w:sz w:val="18"/>
+          <w:szCs w:val="18"/>
+        </w:rPr>
+        <w:t>https://drive.google.com/file/d/1stfZl-zn6wuOLQRvATd4D3OhpLozGip6/view?usp=sharing</w:t>
       </w:r>
     </w:p>
     <w:p>
       <w:pPr>
         <w:jc w:val="right"/>
-        <w:rPr>
-          <w:rtl/>
-        </w:rPr>
       </w:pPr>
     </w:p>
     <w:p>
       <w:pPr>
         <w:jc w:val="right"/>
         <w:rPr>
-          <w:b/>
-          <w:bCs/>
-          <w:u w:val="single"/>
-        </w:rPr>
-      </w:pPr>
-      <w:r>
-        <w:rPr>
-          <w:rFonts w:cs="Arial"/>
-          <w:b/>
-          <w:bCs/>
-          <w:u w:val="single"/>
-          <w:rtl/>
-        </w:rPr>
-        <w:t>הפעלת הרשת</w:t>
-      </w:r>
-      <w:r>
-        <w:rPr>
-          <w:rFonts w:hint="cs"/>
-          <w:b/>
-          <w:bCs/>
-          <w:u w:val="single"/>
-          <w:rtl/>
-        </w:rPr>
-        <w:t>:</w:t>
-      </w:r>
+          <w:rtl/>
+        </w:rPr>
+      </w:pPr>
       <w:bookmarkStart w:id="0" w:name="_GoBack"/>
       <w:bookmarkEnd w:id="0"/>
+    </w:p>
+    <w:p>
+      <w:pPr>
+        <w:jc w:val="right"/>
+        <w:rPr>
+          <w:b/>
+          <w:bCs/>
+          <w:u w:val="single"/>
+        </w:rPr>
+      </w:pPr>
+      <w:r>
+        <w:rPr>
+          <w:rFonts w:cs="Arial"/>
+          <w:b/>
+          <w:bCs/>
+          <w:u w:val="single"/>
+          <w:rtl/>
+        </w:rPr>
+        <w:t>הפעלת הרשת</w:t>
+      </w:r>
+      <w:r>
+        <w:rPr>
+          <w:rFonts w:hint="cs"/>
+          <w:b/>
+          <w:bCs/>
+          <w:u w:val="single"/>
+          <w:rtl/>
+        </w:rPr>
+        <w:t>:</w:t>
+      </w:r>
     </w:p>
     <w:p>
       <w:pPr>
@@ -448,22 +635,15 @@
           <w:numId w:val="2"/>
         </w:numPr>
       </w:pPr>
-      <w:proofErr w:type="spellStart"/>
-      <w:r>
-        <w:t>chmod</w:t>
-      </w:r>
-      <w:proofErr w:type="spellEnd"/>
-      <w:r>
-        <w:t xml:space="preserve"> 777</w:t>
-      </w:r>
-      <w:r>
-        <w:t xml:space="preserve"> </w:t>
-      </w:r>
-      <w:proofErr w:type="spellStart"/>
+      <w:r>
+        <w:t>chmod 777</w:t>
+      </w:r>
+      <w:r>
+        <w:t xml:space="preserve"> </w:t>
+      </w:r>
       <w:r>
         <w:t>darknet_run</w:t>
       </w:r>
-      <w:proofErr w:type="spellEnd"/>
     </w:p>
     <w:p>
       <w:pPr>
@@ -473,194 +653,586 @@
           <w:numId w:val="2"/>
         </w:numPr>
       </w:pPr>
-      <w:proofErr w:type="gramStart"/>
       <w:r>
         <w:t>.</w:t>
       </w:r>
       <w:r>
-        <w:t>/</w:t>
-      </w:r>
-      <w:proofErr w:type="spellStart"/>
-      <w:proofErr w:type="gramEnd"/>
+        <w:t>/darknet_run</w:t>
+      </w:r>
+    </w:p>
+    <w:p>
+      <w:pPr>
+        <w:rPr>
+          <w:rFonts w:cs="Arial"/>
+          <w:b/>
+          <w:bCs/>
+          <w:u w:val="single"/>
+        </w:rPr>
+      </w:pPr>
+    </w:p>
+    <w:p>
+      <w:pPr>
+        <w:rPr>
+          <w:rFonts w:cs="Arial"/>
+          <w:b/>
+          <w:bCs/>
+          <w:u w:val="single"/>
+        </w:rPr>
+      </w:pPr>
+    </w:p>
+    <w:p>
+      <w:pPr>
+        <w:rPr>
+          <w:rFonts w:cs="Arial"/>
+          <w:b/>
+          <w:bCs/>
+          <w:u w:val="single"/>
+        </w:rPr>
+      </w:pPr>
+    </w:p>
+    <w:p>
+      <w:pPr>
+        <w:rPr>
+          <w:rFonts w:cs="Arial"/>
+          <w:b/>
+          <w:bCs/>
+          <w:u w:val="single"/>
+        </w:rPr>
+      </w:pPr>
+    </w:p>
+    <w:p>
+      <w:pPr>
+        <w:rPr>
+          <w:rFonts w:cs="Arial"/>
+          <w:b/>
+          <w:bCs/>
+          <w:u w:val="single"/>
+        </w:rPr>
+      </w:pPr>
+    </w:p>
+    <w:p>
+      <w:pPr>
+        <w:rPr>
+          <w:rFonts w:cs="Arial"/>
+          <w:b/>
+          <w:bCs/>
+          <w:u w:val="single"/>
+          <w:rtl/>
+        </w:rPr>
+      </w:pPr>
+    </w:p>
+    <w:p>
+      <w:pPr>
+        <w:bidi/>
+        <w:rPr>
+          <w:rFonts w:cs="Arial"/>
+          <w:u w:val="single"/>
+        </w:rPr>
+      </w:pPr>
+      <w:r>
+        <w:rPr>
+          <w:rFonts w:cs="Arial"/>
+          <w:b/>
+          <w:bCs/>
+          <w:u w:val="single"/>
+          <w:rtl/>
+        </w:rPr>
+        <w:t>פרמטרים לריצה</w:t>
+      </w:r>
+      <w:r>
+        <w:rPr>
+          <w:rFonts w:cs="Arial"/>
+          <w:b/>
+          <w:bCs/>
+          <w:u w:val="single"/>
+        </w:rPr>
+        <w:t>:</w:t>
+      </w:r>
+      <w:r>
+        <w:rPr>
+          <w:rFonts w:cs="Arial"/>
+          <w:u w:val="single"/>
+          <w:rtl/>
+        </w:rPr>
+        <w:t xml:space="preserve"> </w:t>
+      </w:r>
+    </w:p>
+    <w:p>
+      <w:pPr>
+        <w:bidi/>
+        <w:rPr>
+          <w:rFonts w:hint="cs"/>
+          <w:rtl/>
+        </w:rPr>
+      </w:pPr>
+      <w:r>
+        <w:rPr>
+          <w:rtl/>
+        </w:rPr>
+        <w:t>שורת ההרצה נמצאת בתוך</w:t>
+      </w:r>
+      <w:r>
+        <w:t xml:space="preserve"> </w:t>
+      </w:r>
+      <w:r>
+        <w:rPr>
+          <w:rtl/>
+        </w:rPr>
+        <w:t xml:space="preserve">הקובץ </w:t>
+      </w:r>
       <w:r>
         <w:t>darknet_run</w:t>
       </w:r>
-      <w:proofErr w:type="spellEnd"/>
+      <w:r>
+        <w:rPr>
+          <w:rFonts w:hint="cs"/>
+          <w:rtl/>
+        </w:rPr>
+        <w:t xml:space="preserve">. </w:t>
+      </w:r>
+      <w:r>
+        <w:rPr>
+          <w:rFonts w:cs="Arial"/>
+          <w:rtl/>
+        </w:rPr>
+        <w:t>את הפרמטרים ניתן לשנות בתוך הקובץ לפני האפשרויות הבאות:</w:t>
+      </w:r>
+    </w:p>
+    <w:p>
+      <w:pPr>
+        <w:spacing w:after="0"/>
+        <w:rPr>
+          <w:sz w:val="20"/>
+          <w:szCs w:val="20"/>
+        </w:rPr>
+      </w:pPr>
+      <w:r>
+        <w:rPr>
+          <w:sz w:val="20"/>
+          <w:szCs w:val="20"/>
+        </w:rPr>
+        <w:t>--input - takes webcam number or video input path (webcam=0 if empty)</w:t>
+      </w:r>
+    </w:p>
+    <w:p>
+      <w:pPr>
+        <w:spacing w:after="0"/>
+        <w:rPr>
+          <w:sz w:val="20"/>
+          <w:szCs w:val="20"/>
+        </w:rPr>
+      </w:pPr>
+      <w:r>
+        <w:rPr>
+          <w:sz w:val="20"/>
+          <w:szCs w:val="20"/>
+        </w:rPr>
+        <w:t>--out_filename - takes out video file name (not saved if empty)</w:t>
+      </w:r>
+    </w:p>
+    <w:p>
+      <w:pPr>
+        <w:spacing w:after="0"/>
+        <w:rPr>
+          <w:sz w:val="20"/>
+          <w:szCs w:val="20"/>
+        </w:rPr>
+      </w:pPr>
+      <w:r>
+        <w:rPr>
+          <w:sz w:val="20"/>
+          <w:szCs w:val="20"/>
+        </w:rPr>
+        <w:t>--export_logname - takes out log file name</w:t>
+      </w:r>
+      <w:r>
+        <w:rPr>
+          <w:sz w:val="20"/>
+          <w:szCs w:val="20"/>
+        </w:rPr>
+        <w:t xml:space="preserve"> </w:t>
+      </w:r>
+    </w:p>
+    <w:p>
+      <w:pPr>
+        <w:spacing w:after="0"/>
+        <w:rPr>
+          <w:sz w:val="20"/>
+          <w:szCs w:val="20"/>
+        </w:rPr>
+      </w:pPr>
+      <w:r>
+        <w:rPr>
+          <w:sz w:val="20"/>
+          <w:szCs w:val="20"/>
+        </w:rPr>
+        <w:t>--weights - takes yolo weights path</w:t>
+      </w:r>
+    </w:p>
+    <w:p>
+      <w:pPr>
+        <w:spacing w:after="0"/>
+        <w:rPr>
+          <w:sz w:val="20"/>
+          <w:szCs w:val="20"/>
+        </w:rPr>
+      </w:pPr>
+      <w:r>
+        <w:rPr>
+          <w:sz w:val="20"/>
+          <w:szCs w:val="20"/>
+        </w:rPr>
+        <w:t>--dont_show - hide window inference display</w:t>
+      </w:r>
+    </w:p>
+    <w:p>
+      <w:pPr>
+        <w:spacing w:after="0"/>
+        <w:rPr>
+          <w:sz w:val="20"/>
+          <w:szCs w:val="20"/>
+        </w:rPr>
+      </w:pPr>
+      <w:r>
+        <w:rPr>
+          <w:sz w:val="20"/>
+          <w:szCs w:val="20"/>
+        </w:rPr>
+        <w:t>--config_file - takes path to config file</w:t>
+      </w:r>
+    </w:p>
+    <w:p>
+      <w:pPr>
+        <w:spacing w:after="0"/>
+        <w:rPr>
+          <w:sz w:val="20"/>
+          <w:szCs w:val="20"/>
+        </w:rPr>
+      </w:pPr>
+      <w:r>
+        <w:rPr>
+          <w:sz w:val="20"/>
+          <w:szCs w:val="20"/>
+        </w:rPr>
+        <w:t>--data_file - takes path to data file</w:t>
+      </w:r>
+    </w:p>
+    <w:p>
+      <w:pPr>
+        <w:spacing w:after="0"/>
+        <w:rPr>
+          <w:sz w:val="20"/>
+          <w:szCs w:val="20"/>
+          <w:rtl/>
+        </w:rPr>
+      </w:pPr>
+      <w:r>
+        <w:rPr>
+          <w:sz w:val="20"/>
+          <w:szCs w:val="20"/>
+        </w:rPr>
+        <w:t>--thresh - takes value to remove detections with confidence below (thresh=0.25 if empty)</w:t>
+      </w:r>
+    </w:p>
+    <w:p>
+      <w:pPr>
+        <w:spacing w:after="0"/>
+        <w:rPr>
+          <w:sz w:val="20"/>
+          <w:szCs w:val="20"/>
+          <w:rtl/>
+        </w:rPr>
+      </w:pPr>
     </w:p>
     <w:p>
       <w:pPr>
         <w:bidi/>
+        <w:spacing w:after="0"/>
         <w:rPr>
           <w:rFonts w:cs="Arial"/>
-        </w:rPr>
-      </w:pPr>
-      <w:r>
+          <w:sz w:val="20"/>
+          <w:szCs w:val="20"/>
+          <w:rtl/>
+        </w:rPr>
+      </w:pPr>
+    </w:p>
+    <w:p>
+      <w:pPr>
+        <w:bidi/>
+        <w:spacing w:after="0"/>
         <w:rPr>
           <w:rFonts w:cs="Arial"/>
-          <w:b/>
-          <w:bCs/>
-          <w:rtl/>
-        </w:rPr>
-        <w:t>פרמטרים לריצה</w:t>
-      </w:r>
+          <w:sz w:val="20"/>
+          <w:szCs w:val="20"/>
+          <w:rtl/>
+        </w:rPr>
+      </w:pPr>
       <w:r>
         <w:rPr>
           <w:rFonts w:cs="Arial"/>
-          <w:b/>
-          <w:bCs/>
+          <w:sz w:val="20"/>
+          <w:szCs w:val="20"/>
+          <w:rtl/>
+        </w:rPr>
+        <w:t>לדוגמה</w:t>
+      </w:r>
+      <w:r>
+        <w:rPr>
+          <w:rFonts w:cs="Arial" w:hint="cs"/>
+          <w:sz w:val="20"/>
+          <w:szCs w:val="20"/>
+          <w:rtl/>
         </w:rPr>
         <w:t>:</w:t>
       </w:r>
-      <w:r>
+    </w:p>
+    <w:p>
+      <w:pPr>
+        <w:bidi/>
+        <w:spacing w:after="0"/>
         <w:rPr>
           <w:rFonts w:cs="Arial"/>
-          <w:rtl/>
-        </w:rPr>
-        <w:t xml:space="preserve"> </w:t>
-      </w:r>
-    </w:p>
-    <w:p>
-      <w:pPr>
-        <w:bidi/>
-        <w:rPr>
-          <w:rtl/>
-        </w:rPr>
-      </w:pPr>
-      <w:r>
-        <w:rPr>
-          <w:rFonts w:cs="Arial"/>
-          <w:rtl/>
-        </w:rPr>
-        <w:t>בקובץ</w:t>
-      </w:r>
-      <w:r>
-        <w:t xml:space="preserve"> </w:t>
-      </w:r>
-      <w:r>
-        <w:rPr>
-          <w:rFonts w:hint="cs"/>
-          <w:rtl/>
-        </w:rPr>
-        <w:t xml:space="preserve"> </w:t>
-      </w:r>
-      <w:proofErr w:type="spellStart"/>
-      <w:r>
-        <w:t>darknet_run</w:t>
-      </w:r>
-      <w:proofErr w:type="spellEnd"/>
-      <w:r>
-        <w:rPr>
-          <w:rFonts w:hint="cs"/>
-          <w:rtl/>
-        </w:rPr>
-        <w:t xml:space="preserve"> -</w:t>
-      </w:r>
+          <w:sz w:val="20"/>
+          <w:szCs w:val="20"/>
+          <w:rtl/>
+        </w:rPr>
+      </w:pPr>
     </w:p>
     <w:p>
       <w:pPr>
         <w:spacing w:after="0"/>
-      </w:pPr>
-      <w:r>
-        <w:t>--input - takes webcam number or video input path (webcam=0 if empty)</w:t>
+        <w:rPr>
+          <w:sz w:val="20"/>
+          <w:szCs w:val="20"/>
+        </w:rPr>
+      </w:pPr>
+      <w:r>
+        <w:rPr>
+          <w:sz w:val="20"/>
+          <w:szCs w:val="20"/>
+        </w:rPr>
+        <w:t xml:space="preserve">python3 darknet_video.py </w:t>
+      </w:r>
+      <w:r>
+        <w:rPr>
+          <w:b/>
+          <w:bCs/>
+          <w:sz w:val="20"/>
+          <w:szCs w:val="20"/>
+        </w:rPr>
+        <w:t>--data_file</w:t>
+      </w:r>
+      <w:r>
+        <w:rPr>
+          <w:sz w:val="20"/>
+          <w:szCs w:val="20"/>
+        </w:rPr>
+        <w:t xml:space="preserve"> </w:t>
+      </w:r>
+      <w:r>
+        <w:rPr>
+          <w:sz w:val="20"/>
+          <w:szCs w:val="20"/>
+          <w:highlight w:val="lightGray"/>
+        </w:rPr>
+        <w:t>obj.data</w:t>
+      </w:r>
+      <w:r>
+        <w:rPr>
+          <w:sz w:val="20"/>
+          <w:szCs w:val="20"/>
+        </w:rPr>
+        <w:t xml:space="preserve"> </w:t>
+      </w:r>
+      <w:r>
+        <w:rPr>
+          <w:b/>
+          <w:bCs/>
+          <w:sz w:val="20"/>
+          <w:szCs w:val="20"/>
+        </w:rPr>
+        <w:t>--config_file</w:t>
+      </w:r>
+      <w:r>
+        <w:rPr>
+          <w:sz w:val="20"/>
+          <w:szCs w:val="20"/>
+        </w:rPr>
+        <w:t xml:space="preserve"> </w:t>
+      </w:r>
+      <w:r>
+        <w:rPr>
+          <w:sz w:val="20"/>
+          <w:szCs w:val="20"/>
+          <w:highlight w:val="lightGray"/>
+        </w:rPr>
+        <w:t>yolo-obj.cfg</w:t>
+      </w:r>
+      <w:r>
+        <w:rPr>
+          <w:sz w:val="20"/>
+          <w:szCs w:val="20"/>
+        </w:rPr>
+        <w:t xml:space="preserve"> </w:t>
+      </w:r>
+      <w:r>
+        <w:rPr>
+          <w:b/>
+          <w:bCs/>
+          <w:sz w:val="20"/>
+          <w:szCs w:val="20"/>
+        </w:rPr>
+        <w:t>--weights</w:t>
+      </w:r>
+      <w:r>
+        <w:rPr>
+          <w:sz w:val="20"/>
+          <w:szCs w:val="20"/>
+        </w:rPr>
+        <w:t xml:space="preserve"> </w:t>
+      </w:r>
+      <w:r>
+        <w:rPr>
+          <w:sz w:val="20"/>
+          <w:szCs w:val="20"/>
+          <w:highlight w:val="lightGray"/>
+        </w:rPr>
+        <w:t>yolo-obj_best.weights</w:t>
+      </w:r>
+      <w:r>
+        <w:rPr>
+          <w:sz w:val="20"/>
+          <w:szCs w:val="20"/>
+        </w:rPr>
+        <w:t xml:space="preserve"> </w:t>
       </w:r>
     </w:p>
     <w:p>
       <w:pPr>
         <w:spacing w:after="0"/>
-      </w:pPr>
-      <w:r>
-        <w:t>--</w:t>
-      </w:r>
-      <w:proofErr w:type="spellStart"/>
-      <w:r>
-        <w:t>out_filename</w:t>
-      </w:r>
-      <w:proofErr w:type="spellEnd"/>
-      <w:r>
-        <w:t xml:space="preserve"> - takes out video file name (not saved if empty)</w:t>
-      </w:r>
-    </w:p>
-    <w:p>
-      <w:pPr>
-        <w:spacing w:after="0"/>
-      </w:pPr>
-      <w:r>
-        <w:t>--</w:t>
-      </w:r>
-      <w:proofErr w:type="spellStart"/>
-      <w:r>
-        <w:t>export_logname</w:t>
-      </w:r>
-      <w:proofErr w:type="spellEnd"/>
-      <w:r>
-        <w:t xml:space="preserve"> - takes out log file name</w:t>
-      </w:r>
-      <w:r>
-        <w:t xml:space="preserve"> </w:t>
-      </w:r>
-    </w:p>
-    <w:p>
-      <w:pPr>
-        <w:spacing w:after="0"/>
-      </w:pPr>
-      <w:r>
-        <w:t>--weights - takes yolo weights path</w:t>
-      </w:r>
-    </w:p>
-    <w:p>
-      <w:pPr>
-        <w:spacing w:after="0"/>
-      </w:pPr>
-      <w:r>
-        <w:t>--</w:t>
-      </w:r>
-      <w:proofErr w:type="spellStart"/>
-      <w:r>
-        <w:t>dont_show</w:t>
-      </w:r>
-      <w:proofErr w:type="spellEnd"/>
-      <w:r>
-        <w:t xml:space="preserve"> - hide window inference display</w:t>
-      </w:r>
-    </w:p>
-    <w:p>
-      <w:pPr>
-        <w:spacing w:after="0"/>
-      </w:pPr>
-      <w:r>
-        <w:t>--</w:t>
-      </w:r>
-      <w:proofErr w:type="spellStart"/>
-      <w:r>
-        <w:t>config_file</w:t>
-      </w:r>
-      <w:proofErr w:type="spellEnd"/>
-      <w:r>
-        <w:t xml:space="preserve"> - takes path to config file</w:t>
-      </w:r>
-    </w:p>
-    <w:p>
-      <w:pPr>
-        <w:spacing w:after="0"/>
-      </w:pPr>
-      <w:r>
-        <w:t>--</w:t>
-      </w:r>
-      <w:proofErr w:type="spellStart"/>
-      <w:r>
-        <w:t>data_file</w:t>
-      </w:r>
-      <w:proofErr w:type="spellEnd"/>
-      <w:r>
-        <w:t xml:space="preserve"> - takes path to data file</w:t>
-      </w:r>
-    </w:p>
-    <w:p>
-      <w:pPr>
-        <w:spacing w:after="0"/>
-      </w:pPr>
-      <w:r>
-        <w:t>--thresh - takes value to remove detections with confidence below (thresh=0.25 if empty)</w:t>
+        <w:rPr>
+          <w:sz w:val="18"/>
+          <w:szCs w:val="18"/>
+        </w:rPr>
+      </w:pPr>
+      <w:r>
+        <w:rPr>
+          <w:b/>
+          <w:bCs/>
+          <w:sz w:val="20"/>
+          <w:szCs w:val="20"/>
+        </w:rPr>
+        <w:t xml:space="preserve">--thresh </w:t>
+      </w:r>
+      <w:r>
+        <w:rPr>
+          <w:sz w:val="20"/>
+          <w:szCs w:val="20"/>
+          <w:highlight w:val="lightGray"/>
+        </w:rPr>
+        <w:t>0.25</w:t>
+      </w:r>
+      <w:r>
+        <w:rPr>
+          <w:sz w:val="20"/>
+          <w:szCs w:val="20"/>
+        </w:rPr>
+        <w:t xml:space="preserve"> </w:t>
+      </w:r>
+      <w:r>
+        <w:rPr>
+          <w:b/>
+          <w:bCs/>
+          <w:sz w:val="20"/>
+          <w:szCs w:val="20"/>
+        </w:rPr>
+        <w:t>--dont_show</w:t>
+      </w:r>
+      <w:r>
+        <w:rPr>
+          <w:sz w:val="20"/>
+          <w:szCs w:val="20"/>
+        </w:rPr>
+        <w:t xml:space="preserve"> </w:t>
+      </w:r>
+      <w:r>
+        <w:rPr>
+          <w:b/>
+          <w:bCs/>
+          <w:sz w:val="20"/>
+          <w:szCs w:val="20"/>
+        </w:rPr>
+        <w:t xml:space="preserve">--input </w:t>
+      </w:r>
+      <w:r>
+        <w:rPr>
+          <w:sz w:val="20"/>
+          <w:szCs w:val="20"/>
+          <w:highlight w:val="lightGray"/>
+        </w:rPr>
+        <w:t>test2.mp4</w:t>
+      </w:r>
+      <w:r>
+        <w:rPr>
+          <w:sz w:val="20"/>
+          <w:szCs w:val="20"/>
+        </w:rPr>
+        <w:t xml:space="preserve"> </w:t>
+      </w:r>
+      <w:r>
+        <w:rPr>
+          <w:b/>
+          <w:bCs/>
+          <w:sz w:val="20"/>
+          <w:szCs w:val="20"/>
+        </w:rPr>
+        <w:t>--export_logname</w:t>
+      </w:r>
+      <w:r>
+        <w:rPr>
+          <w:sz w:val="20"/>
+          <w:szCs w:val="20"/>
+        </w:rPr>
+        <w:t xml:space="preserve"> </w:t>
+      </w:r>
+      <w:r>
+        <w:rPr>
+          <w:sz w:val="20"/>
+          <w:szCs w:val="20"/>
+          <w:highlight w:val="lightGray"/>
+        </w:rPr>
+        <w:t>results.txt</w:t>
+      </w:r>
+      <w:r>
+        <w:rPr>
+          <w:sz w:val="20"/>
+          <w:szCs w:val="20"/>
+        </w:rPr>
+        <w:t xml:space="preserve"> </w:t>
+      </w:r>
+      <w:r>
+        <w:rPr>
+          <w:b/>
+          <w:bCs/>
+          <w:sz w:val="20"/>
+          <w:szCs w:val="20"/>
+        </w:rPr>
+        <w:t>--out_filename</w:t>
+      </w:r>
+      <w:r>
+        <w:rPr>
+          <w:sz w:val="20"/>
+          <w:szCs w:val="20"/>
+        </w:rPr>
+        <w:t xml:space="preserve"> </w:t>
+      </w:r>
+      <w:r>
+        <w:rPr>
+          <w:sz w:val="20"/>
+          <w:szCs w:val="20"/>
+          <w:highlight w:val="lightGray"/>
+        </w:rPr>
+        <w:t>out.mp4</w:t>
       </w:r>
     </w:p>
     <w:p>
@@ -1441,6 +2013,18 @@
       <w:shd w:val="clear" w:color="auto" w:fill="E1DFDD"/>
     </w:rPr>
   </w:style>
+  <w:style w:type="character" w:styleId="FollowedHyperlink">
+    <w:name w:val="FollowedHyperlink"/>
+    <w:basedOn w:val="DefaultParagraphFont"/>
+    <w:uiPriority w:val="99"/>
+    <w:semiHidden/>
+    <w:unhideWhenUsed/>
+    <w:rsid w:val="00BD5E65"/>
+    <w:rPr>
+      <w:color w:val="954F72" w:themeColor="followedHyperlink"/>
+      <w:u w:val="single"/>
+    </w:rPr>
+  </w:style>
 </w:styles>
 </file>
 
@@ -1706,6 +2290,12 @@
 </file>
 
 <file path=customXml/item1.xml><?xml version="1.0" encoding="utf-8"?>
+<p:properties xmlns:p="http://schemas.microsoft.com/office/2006/metadata/properties" xmlns:xsi="http://www.w3.org/2001/XMLSchema-instance" xmlns:pc="http://schemas.microsoft.com/office/infopath/2007/PartnerControls">
+  <documentManagement/>
+</p:properties>
+</file>
+
+<file path=customXml/item2.xml><?xml version="1.0" encoding="utf-8"?>
 <ct:contentTypeSchema xmlns:ct="http://schemas.microsoft.com/office/2006/metadata/contentType" xmlns:ma="http://schemas.microsoft.com/office/2006/metadata/properties/metaAttributes" ct:_="" ma:_="" ma:contentTypeName="Document" ma:contentTypeID="0x010100C9AB131A33795349ACDBD6B8876A9E85" ma:contentTypeVersion="2" ma:contentTypeDescription="Create a new document." ma:contentTypeScope="" ma:versionID="e22d7a8e4d806b0c5f03d52212864898">
   <xsd:schema xmlns:xsd="http://www.w3.org/2001/XMLSchema" xmlns:xs="http://www.w3.org/2001/XMLSchema" xmlns:p="http://schemas.microsoft.com/office/2006/metadata/properties" xmlns:ns3="a0881c7e-bde8-497c-bcbe-18a05f14a854" targetNamespace="http://schemas.microsoft.com/office/2006/metadata/properties" ma:root="true" ma:fieldsID="e5ec8b7f87aaa0f0224e04a1ccdf3223" ns3:_="">
     <xsd:import namespace="a0881c7e-bde8-497c-bcbe-18a05f14a854"/>
@@ -1837,12 +2427,6 @@
 </ct:contentTypeSchema>
 </file>
 
-<file path=customXml/item2.xml><?xml version="1.0" encoding="utf-8"?>
-<p:properties xmlns:p="http://schemas.microsoft.com/office/2006/metadata/properties" xmlns:xsi="http://www.w3.org/2001/XMLSchema-instance" xmlns:pc="http://schemas.microsoft.com/office/infopath/2007/PartnerControls">
-  <documentManagement/>
-</p:properties>
-</file>
-
 <file path=customXml/item3.xml><?xml version="1.0" encoding="utf-8"?>
 <?mso-contentType ?>
 <FormTemplates xmlns="http://schemas.microsoft.com/sharepoint/v3/contenttype/forms">
@@ -1853,6 +2437,15 @@
 </file>
 
 <file path=customXml/itemProps1.xml><?xml version="1.0" encoding="utf-8"?>
+<ds:datastoreItem xmlns:ds="http://schemas.openxmlformats.org/officeDocument/2006/customXml" ds:itemID="{A58BD5A3-0E05-41D6-A7E3-0EDC295F37C1}">
+  <ds:schemaRefs>
+    <ds:schemaRef ds:uri="http://schemas.microsoft.com/office/2006/metadata/properties"/>
+    <ds:schemaRef ds:uri="http://schemas.microsoft.com/office/infopath/2007/PartnerControls"/>
+  </ds:schemaRefs>
+</ds:datastoreItem>
+</file>
+
+<file path=customXml/itemProps2.xml><?xml version="1.0" encoding="utf-8"?>
 <ds:datastoreItem xmlns:ds="http://schemas.openxmlformats.org/officeDocument/2006/customXml" ds:itemID="{482940F6-B72A-4D49-A8AF-5E9A57CB7548}">
   <ds:schemaRefs>
     <ds:schemaRef ds:uri="http://schemas.microsoft.com/office/2006/metadata/contentType"/>
@@ -1870,15 +2463,6 @@
 </ds:datastoreItem>
 </file>
 
-<file path=customXml/itemProps2.xml><?xml version="1.0" encoding="utf-8"?>
-<ds:datastoreItem xmlns:ds="http://schemas.openxmlformats.org/officeDocument/2006/customXml" ds:itemID="{A58BD5A3-0E05-41D6-A7E3-0EDC295F37C1}">
-  <ds:schemaRefs>
-    <ds:schemaRef ds:uri="http://schemas.microsoft.com/office/2006/metadata/properties"/>
-    <ds:schemaRef ds:uri="http://schemas.microsoft.com/office/infopath/2007/PartnerControls"/>
-  </ds:schemaRefs>
-</ds:datastoreItem>
-</file>
-
 <file path=customXml/itemProps3.xml><?xml version="1.0" encoding="utf-8"?>
 <ds:datastoreItem xmlns:ds="http://schemas.openxmlformats.org/officeDocument/2006/customXml" ds:itemID="{254F3841-9CEA-4A2D-B7FF-921A8D85DE52}">
   <ds:schemaRefs>

</xml_diff>

<commit_message>
updating flag -u in run command, adding prints, updates docx
</commit_message>
<xml_diff>
--- a/YOLOV4 ON JETSON TX2.docx
+++ b/YOLOV4 ON JETSON TX2.docx
@@ -259,14 +259,37 @@
           <w:u w:val="none"/>
         </w:rPr>
       </w:pPr>
-      <w:r>
-        <w:t>cp  ./</w:t>
+      <w:proofErr w:type="gramStart"/>
+      <w:r>
+        <w:t>cp</w:t>
+      </w:r>
+      <w:r>
+        <w:t xml:space="preserve">  </w:t>
+      </w:r>
+      <w:r>
+        <w:t>.</w:t>
+      </w:r>
+      <w:proofErr w:type="gramEnd"/>
+      <w:r>
+        <w:t>/</w:t>
       </w:r>
       <w:r>
         <w:t>drones_project</w:t>
       </w:r>
       <w:r>
-        <w:t>/* ./darknet</w:t>
+        <w:t>_yolov4_nn</w:t>
+      </w:r>
+      <w:r>
+        <w:t>/*</w:t>
+      </w:r>
+      <w:r>
+        <w:t xml:space="preserve"> </w:t>
+      </w:r>
+      <w:r>
+        <w:t>./darknet</w:t>
+      </w:r>
+      <w:r>
+        <w:t>/</w:t>
       </w:r>
     </w:p>
     <w:p>
@@ -324,76 +347,68 @@
           <w:sz w:val="18"/>
           <w:szCs w:val="18"/>
         </w:rPr>
-        <w:t>https://drive.google.com/file/d/11</w:t>
-      </w:r>
-      <w:bookmarkStart w:id="0" w:name="_GoBack"/>
-      <w:bookmarkEnd w:id="0"/>
-      <w:r>
-        <w:rPr>
+        <w:t>https://drive.google.com/file/d/110cYGgU5lA1Jdj1a1nuDyVbDc6iq_BHY/view?usp=sharing</w:t>
+      </w:r>
+    </w:p>
+    <w:p>
+      <w:pPr>
+        <w:pStyle w:val="ListParagraph"/>
+        <w:rPr>
+          <w:b/>
+          <w:bCs/>
+          <w:sz w:val="24"/>
+          <w:szCs w:val="24"/>
+        </w:rPr>
+      </w:pPr>
+      <w:r>
+        <w:rPr>
+          <w:b/>
+          <w:bCs/>
           <w:sz w:val="18"/>
           <w:szCs w:val="18"/>
         </w:rPr>
-        <w:t>0cYGgU5lA1Jdj1a1nuDyVbDc6iq_BHY/view?usp=sharing</w:t>
-      </w:r>
-    </w:p>
-    <w:p>
-      <w:pPr>
-        <w:pStyle w:val="ListParagraph"/>
-        <w:rPr>
-          <w:b/>
-          <w:bCs/>
-          <w:sz w:val="24"/>
-          <w:szCs w:val="24"/>
-        </w:rPr>
-      </w:pPr>
-      <w:r>
-        <w:rPr>
-          <w:b/>
-          <w:bCs/>
+        <w:t xml:space="preserve">YOLO 416X416: </w:t>
+      </w:r>
+      <w:r>
+        <w:rPr>
           <w:sz w:val="18"/>
           <w:szCs w:val="18"/>
         </w:rPr>
-        <w:t xml:space="preserve">YOLO 416X416: </w:t>
-      </w:r>
-      <w:r>
-        <w:rPr>
+        <w:t>https://drive.google.com/file/d/1nLzVdx2llWd4oBnEyvvSRtFFvYPjyhhL/view?usp=sharing</w:t>
+      </w:r>
+    </w:p>
+    <w:p>
+      <w:pPr>
+        <w:pStyle w:val="ListParagraph"/>
+        <w:rPr>
+          <w:b/>
+          <w:bCs/>
+        </w:rPr>
+      </w:pPr>
+      <w:r>
+        <w:rPr>
+          <w:b/>
+          <w:bCs/>
           <w:sz w:val="18"/>
           <w:szCs w:val="18"/>
         </w:rPr>
-        <w:t>https://drive.google.com/file/d/1nLzVdx2llWd4oBnEyvvSRtFFvYPjyhhL/view?usp=sharing</w:t>
-      </w:r>
-    </w:p>
-    <w:p>
-      <w:pPr>
-        <w:pStyle w:val="ListParagraph"/>
-        <w:rPr>
-          <w:b/>
-          <w:bCs/>
-        </w:rPr>
-      </w:pPr>
-      <w:r>
-        <w:rPr>
-          <w:b/>
-          <w:bCs/>
+        <w:t xml:space="preserve">YOLO 512X512: </w:t>
+      </w:r>
+      <w:r>
+        <w:rPr>
           <w:sz w:val="18"/>
           <w:szCs w:val="18"/>
         </w:rPr>
-        <w:t xml:space="preserve">YOLO 512X512: </w:t>
-      </w:r>
-      <w:r>
+        <w:t>https://drive.google.com/file/d/1COKM_HfefGoE_tUVnkpf4e5j6zCw0MRv/view?usp=sharing</w:t>
+      </w:r>
+    </w:p>
+    <w:p>
+      <w:pPr>
+        <w:pStyle w:val="ListParagraph"/>
         <w:rPr>
           <w:sz w:val="18"/>
           <w:szCs w:val="18"/>
-        </w:rPr>
-        <w:t>https://drive.google.com/file/d/1COKM_HfefGoE_tUVnkpf4e5j6zCw0MRv/view?usp=sharing</w:t>
-      </w:r>
-    </w:p>
-    <w:p>
-      <w:pPr>
-        <w:pStyle w:val="ListParagraph"/>
-        <w:rPr>
-          <w:b/>
-          <w:bCs/>
+          <w:rtl/>
         </w:rPr>
       </w:pPr>
       <w:r>
@@ -405,13 +420,177 @@
         </w:rPr>
         <w:t xml:space="preserve">YOLO 608X608: </w:t>
       </w:r>
-      <w:r>
+      <w:hyperlink r:id="rId11" w:history="1">
+        <w:r>
+          <w:rPr>
+            <w:rStyle w:val="Hyperlink"/>
+            <w:sz w:val="18"/>
+            <w:szCs w:val="18"/>
+          </w:rPr>
+          <w:t>https://drive.google.com/file/d/1mww1NgBP_dfmh2JeRACX8rIUIWnOdNVO/view?usp=sharing</w:t>
+        </w:r>
+      </w:hyperlink>
+    </w:p>
+    <w:p>
+      <w:pPr>
+        <w:pStyle w:val="ListParagraph"/>
         <w:rPr>
           <w:sz w:val="18"/>
           <w:szCs w:val="18"/>
-        </w:rPr>
-        <w:t>https://drive.google.com/file/d/1mww1NgBP_dfmh2JeRACX8rIUIWnOdNVO/view?usp=sharing</w:t>
-      </w:r>
+          <w:rtl/>
+        </w:rPr>
+      </w:pPr>
+    </w:p>
+    <w:p>
+      <w:pPr>
+        <w:pStyle w:val="ListParagraph"/>
+      </w:pPr>
+      <w:r>
+        <w:t>** T</w:t>
+      </w:r>
+      <w:r>
+        <w:t>he following is the mean average percentage for each network size (FPS is getting lower as yolo size increased)</w:t>
+      </w:r>
+      <w:r>
+        <w:t>:</w:t>
+      </w:r>
+    </w:p>
+    <w:p>
+      <w:pPr>
+        <w:pStyle w:val="ListParagraph"/>
+        <w:rPr>
+          <w:b/>
+          <w:bCs/>
+        </w:rPr>
+      </w:pPr>
+      <w:r>
+        <w:rPr>
+          <w:b/>
+          <w:bCs/>
+        </w:rPr>
+        <w:t xml:space="preserve">320X320 </w:t>
+      </w:r>
+      <w:proofErr w:type="spellStart"/>
+      <w:r>
+        <w:rPr>
+          <w:b/>
+          <w:bCs/>
+        </w:rPr>
+        <w:t>mAP</w:t>
+      </w:r>
+      <w:proofErr w:type="spellEnd"/>
+      <w:r>
+        <w:rPr>
+          <w:b/>
+          <w:bCs/>
+        </w:rPr>
+        <w:t xml:space="preserve">  65%</w:t>
+      </w:r>
+    </w:p>
+    <w:p>
+      <w:pPr>
+        <w:pStyle w:val="ListParagraph"/>
+        <w:rPr>
+          <w:b/>
+          <w:bCs/>
+        </w:rPr>
+      </w:pPr>
+      <w:r>
+        <w:rPr>
+          <w:b/>
+          <w:bCs/>
+        </w:rPr>
+        <w:t xml:space="preserve">416X416 </w:t>
+      </w:r>
+      <w:proofErr w:type="spellStart"/>
+      <w:r>
+        <w:rPr>
+          <w:b/>
+          <w:bCs/>
+        </w:rPr>
+        <w:t>mAP</w:t>
+      </w:r>
+      <w:proofErr w:type="spellEnd"/>
+      <w:r>
+        <w:rPr>
+          <w:b/>
+          <w:bCs/>
+        </w:rPr>
+        <w:t xml:space="preserve">  77% </w:t>
+      </w:r>
+    </w:p>
+    <w:p>
+      <w:pPr>
+        <w:pStyle w:val="ListParagraph"/>
+        <w:rPr>
+          <w:b/>
+          <w:bCs/>
+        </w:rPr>
+      </w:pPr>
+      <w:r>
+        <w:rPr>
+          <w:b/>
+          <w:bCs/>
+        </w:rPr>
+        <w:t xml:space="preserve">512X512 </w:t>
+      </w:r>
+      <w:proofErr w:type="spellStart"/>
+      <w:r>
+        <w:rPr>
+          <w:b/>
+          <w:bCs/>
+        </w:rPr>
+        <w:t>mAP</w:t>
+      </w:r>
+      <w:proofErr w:type="spellEnd"/>
+      <w:r>
+        <w:rPr>
+          <w:b/>
+          <w:bCs/>
+        </w:rPr>
+        <w:t xml:space="preserve">  83%</w:t>
+      </w:r>
+    </w:p>
+    <w:p>
+      <w:pPr>
+        <w:pStyle w:val="ListParagraph"/>
+        <w:rPr>
+          <w:b/>
+          <w:bCs/>
+        </w:rPr>
+      </w:pPr>
+      <w:r>
+        <w:rPr>
+          <w:b/>
+          <w:bCs/>
+        </w:rPr>
+        <w:t xml:space="preserve">608X608 </w:t>
+      </w:r>
+      <w:proofErr w:type="spellStart"/>
+      <w:r>
+        <w:rPr>
+          <w:b/>
+          <w:bCs/>
+        </w:rPr>
+        <w:t>mAP</w:t>
+      </w:r>
+      <w:proofErr w:type="spellEnd"/>
+      <w:r>
+        <w:rPr>
+          <w:b/>
+          <w:bCs/>
+        </w:rPr>
+        <w:t xml:space="preserve">  87%</w:t>
+      </w:r>
+    </w:p>
+    <w:p>
+      <w:pPr>
+        <w:pStyle w:val="ListParagraph"/>
+        <w:rPr>
+          <w:b/>
+          <w:bCs/>
+        </w:rPr>
+      </w:pPr>
     </w:p>
     <w:p>
       <w:pPr>
@@ -455,14 +634,18 @@
     <w:p>
       <w:pPr>
         <w:pStyle w:val="ListParagraph"/>
-      </w:pPr>
-      <w:r>
-        <w:rPr>
-          <w:b/>
-          <w:bCs/>
+        <w:rPr>
           <w:sz w:val="18"/>
           <w:szCs w:val="18"/>
         </w:rPr>
+      </w:pPr>
+      <w:r>
+        <w:rPr>
+          <w:b/>
+          <w:bCs/>
+          <w:sz w:val="18"/>
+          <w:szCs w:val="18"/>
+        </w:rPr>
         <w:t>test2</w:t>
       </w:r>
       <w:r>
@@ -477,18 +660,23 @@
       <w:r>
         <w:t xml:space="preserve"> </w:t>
       </w:r>
-      <w:r>
-        <w:rPr>
-          <w:sz w:val="18"/>
-          <w:szCs w:val="18"/>
-        </w:rPr>
-        <w:t>https://drive.google.com/file/d/1stfZl-zn6wuOLQRvATd4D3OhpLozGip6/view?usp=sharing</w:t>
-      </w:r>
+      <w:hyperlink r:id="rId12" w:history="1">
+        <w:r>
+          <w:rPr>
+            <w:rStyle w:val="Hyperlink"/>
+            <w:sz w:val="18"/>
+            <w:szCs w:val="18"/>
+          </w:rPr>
+          <w:t>https://drive.google.com/file/d/1stfZl-zn6wuOLQRvATd4D3OhpLozGip6/view?usp=sharing</w:t>
+        </w:r>
+      </w:hyperlink>
     </w:p>
     <w:p>
       <w:pPr>
         <w:jc w:val="right"/>
       </w:pPr>
+      <w:bookmarkStart w:id="0" w:name="_GoBack"/>
+      <w:bookmarkEnd w:id="0"/>
     </w:p>
     <w:p>
       <w:pPr>
@@ -563,15 +751,22 @@
           <w:numId w:val="2"/>
         </w:numPr>
       </w:pPr>
-      <w:r>
-        <w:t>chmod 777</w:t>
+      <w:proofErr w:type="spellStart"/>
+      <w:r>
+        <w:t>chmod</w:t>
+      </w:r>
+      <w:proofErr w:type="spellEnd"/>
+      <w:r>
+        <w:t xml:space="preserve"> 777</w:t>
       </w:r>
       <w:r>
         <w:t xml:space="preserve"> </w:t>
       </w:r>
+      <w:proofErr w:type="spellStart"/>
       <w:r>
         <w:t>darknet_run</w:t>
       </w:r>
+      <w:proofErr w:type="spellEnd"/>
     </w:p>
     <w:p>
       <w:pPr>
@@ -580,74 +775,23 @@
           <w:ilvl w:val="0"/>
           <w:numId w:val="2"/>
         </w:numPr>
-      </w:pPr>
+        <w:rPr>
+          <w:rtl/>
+        </w:rPr>
+      </w:pPr>
+      <w:proofErr w:type="gramStart"/>
       <w:r>
         <w:t>.</w:t>
       </w:r>
       <w:r>
-        <w:t>/darknet_run</w:t>
-      </w:r>
-    </w:p>
-    <w:p>
-      <w:pPr>
-        <w:rPr>
-          <w:rFonts w:cs="Arial"/>
-          <w:b/>
-          <w:bCs/>
-          <w:u w:val="single"/>
-        </w:rPr>
-      </w:pPr>
-    </w:p>
-    <w:p>
-      <w:pPr>
-        <w:rPr>
-          <w:rFonts w:cs="Arial"/>
-          <w:b/>
-          <w:bCs/>
-          <w:u w:val="single"/>
-        </w:rPr>
-      </w:pPr>
-    </w:p>
-    <w:p>
-      <w:pPr>
-        <w:rPr>
-          <w:rFonts w:cs="Arial"/>
-          <w:b/>
-          <w:bCs/>
-          <w:u w:val="single"/>
-        </w:rPr>
-      </w:pPr>
-    </w:p>
-    <w:p>
-      <w:pPr>
-        <w:rPr>
-          <w:rFonts w:cs="Arial"/>
-          <w:b/>
-          <w:bCs/>
-          <w:u w:val="single"/>
-        </w:rPr>
-      </w:pPr>
-    </w:p>
-    <w:p>
-      <w:pPr>
-        <w:rPr>
-          <w:rFonts w:cs="Arial"/>
-          <w:b/>
-          <w:bCs/>
-          <w:u w:val="single"/>
-        </w:rPr>
-      </w:pPr>
-    </w:p>
-    <w:p>
-      <w:pPr>
-        <w:rPr>
-          <w:rFonts w:cs="Arial"/>
-          <w:b/>
-          <w:bCs/>
-          <w:u w:val="single"/>
-          <w:rtl/>
-        </w:rPr>
-      </w:pPr>
+        <w:t>/</w:t>
+      </w:r>
+      <w:proofErr w:type="spellStart"/>
+      <w:proofErr w:type="gramEnd"/>
+      <w:r>
+        <w:t>darknet_run</w:t>
+      </w:r>
+      <w:proofErr w:type="spellEnd"/>
     </w:p>
     <w:p>
       <w:pPr>
@@ -665,6 +809,7 @@
           <w:u w:val="single"/>
           <w:rtl/>
         </w:rPr>
+        <w:lastRenderedPageBreak/>
         <w:t>פרמטרים לריצה</w:t>
       </w:r>
       <w:r>
@@ -707,9 +852,11 @@
         </w:rPr>
         <w:t xml:space="preserve">הקובץ </w:t>
       </w:r>
+      <w:proofErr w:type="spellStart"/>
       <w:r>
         <w:t>darknet_run</w:t>
       </w:r>
+      <w:proofErr w:type="spellEnd"/>
       <w:r>
         <w:rPr>
           <w:rFonts w:hint="cs"/>
@@ -754,7 +901,23 @@
           <w:sz w:val="20"/>
           <w:szCs w:val="20"/>
         </w:rPr>
-        <w:t>--out_filename - takes out video file name (not saved if empty)</w:t>
+        <w:t>--</w:t>
+      </w:r>
+      <w:proofErr w:type="spellStart"/>
+      <w:r>
+        <w:rPr>
+          <w:sz w:val="20"/>
+          <w:szCs w:val="20"/>
+        </w:rPr>
+        <w:t>out_filename</w:t>
+      </w:r>
+      <w:proofErr w:type="spellEnd"/>
+      <w:r>
+        <w:rPr>
+          <w:sz w:val="20"/>
+          <w:szCs w:val="20"/>
+        </w:rPr>
+        <w:t xml:space="preserve"> - takes out video file name (not saved if empty)</w:t>
       </w:r>
     </w:p>
     <w:p>
@@ -770,7 +933,23 @@
           <w:sz w:val="20"/>
           <w:szCs w:val="20"/>
         </w:rPr>
-        <w:t>--export_logname - takes out log file name</w:t>
+        <w:t>--</w:t>
+      </w:r>
+      <w:proofErr w:type="spellStart"/>
+      <w:r>
+        <w:rPr>
+          <w:sz w:val="20"/>
+          <w:szCs w:val="20"/>
+        </w:rPr>
+        <w:t>export_logname</w:t>
+      </w:r>
+      <w:proofErr w:type="spellEnd"/>
+      <w:r>
+        <w:rPr>
+          <w:sz w:val="20"/>
+          <w:szCs w:val="20"/>
+        </w:rPr>
+        <w:t xml:space="preserve"> - takes out log file name</w:t>
       </w:r>
       <w:r>
         <w:rPr>
@@ -809,7 +988,23 @@
           <w:sz w:val="20"/>
           <w:szCs w:val="20"/>
         </w:rPr>
-        <w:t>--dont_show - hide window inference display</w:t>
+        <w:t>--</w:t>
+      </w:r>
+      <w:proofErr w:type="spellStart"/>
+      <w:r>
+        <w:rPr>
+          <w:sz w:val="20"/>
+          <w:szCs w:val="20"/>
+        </w:rPr>
+        <w:t>dont_show</w:t>
+      </w:r>
+      <w:proofErr w:type="spellEnd"/>
+      <w:r>
+        <w:rPr>
+          <w:sz w:val="20"/>
+          <w:szCs w:val="20"/>
+        </w:rPr>
+        <w:t xml:space="preserve"> - hide window inference display</w:t>
       </w:r>
     </w:p>
     <w:p>
@@ -825,7 +1020,23 @@
           <w:sz w:val="20"/>
           <w:szCs w:val="20"/>
         </w:rPr>
-        <w:t>--config_file - takes path to config file</w:t>
+        <w:t>--</w:t>
+      </w:r>
+      <w:proofErr w:type="spellStart"/>
+      <w:r>
+        <w:rPr>
+          <w:sz w:val="20"/>
+          <w:szCs w:val="20"/>
+        </w:rPr>
+        <w:t>config_file</w:t>
+      </w:r>
+      <w:proofErr w:type="spellEnd"/>
+      <w:r>
+        <w:rPr>
+          <w:sz w:val="20"/>
+          <w:szCs w:val="20"/>
+        </w:rPr>
+        <w:t xml:space="preserve"> - takes path to config file</w:t>
       </w:r>
     </w:p>
     <w:p>
@@ -841,7 +1052,23 @@
           <w:sz w:val="20"/>
           <w:szCs w:val="20"/>
         </w:rPr>
-        <w:t>--data_file - takes path to data file</w:t>
+        <w:t>--</w:t>
+      </w:r>
+      <w:proofErr w:type="spellStart"/>
+      <w:r>
+        <w:rPr>
+          <w:sz w:val="20"/>
+          <w:szCs w:val="20"/>
+        </w:rPr>
+        <w:t>data_file</w:t>
+      </w:r>
+      <w:proofErr w:type="spellEnd"/>
+      <w:r>
+        <w:rPr>
+          <w:sz w:val="20"/>
+          <w:szCs w:val="20"/>
+        </w:rPr>
+        <w:t xml:space="preserve"> - takes path to data file</w:t>
       </w:r>
     </w:p>
     <w:p>
@@ -884,12 +1111,21 @@
         </w:rPr>
         <w:t>--</w:t>
       </w:r>
-      <w:r>
-        <w:rPr>
-          <w:sz w:val="20"/>
-          <w:szCs w:val="20"/>
-        </w:rPr>
-        <w:t>capture_frame_width - define the camera frame width</w:t>
+      <w:proofErr w:type="spellStart"/>
+      <w:r>
+        <w:rPr>
+          <w:sz w:val="20"/>
+          <w:szCs w:val="20"/>
+        </w:rPr>
+        <w:t>capture_frame_width</w:t>
+      </w:r>
+      <w:proofErr w:type="spellEnd"/>
+      <w:r>
+        <w:rPr>
+          <w:sz w:val="20"/>
+          <w:szCs w:val="20"/>
+        </w:rPr>
+        <w:t xml:space="preserve"> - define the camera frame width</w:t>
       </w:r>
     </w:p>
     <w:p>
@@ -908,12 +1144,21 @@
         </w:rPr>
         <w:t>--</w:t>
       </w:r>
-      <w:r>
-        <w:rPr>
-          <w:sz w:val="20"/>
-          <w:szCs w:val="20"/>
-        </w:rPr>
-        <w:t>capture_frame_height - define the camera frame height</w:t>
+      <w:proofErr w:type="spellStart"/>
+      <w:r>
+        <w:rPr>
+          <w:sz w:val="20"/>
+          <w:szCs w:val="20"/>
+        </w:rPr>
+        <w:t>capture_frame_height</w:t>
+      </w:r>
+      <w:proofErr w:type="spellEnd"/>
+      <w:r>
+        <w:rPr>
+          <w:sz w:val="20"/>
+          <w:szCs w:val="20"/>
+        </w:rPr>
+        <w:t xml:space="preserve"> - define the camera frame height</w:t>
       </w:r>
     </w:p>
     <w:p>
@@ -965,6 +1210,24 @@
           <w:szCs w:val="20"/>
           <w:rtl/>
         </w:rPr>
+        <w:t xml:space="preserve"> </w:t>
+      </w:r>
+      <w:r>
+        <w:rPr>
+          <w:rFonts w:cs="Arial"/>
+          <w:sz w:val="20"/>
+          <w:szCs w:val="20"/>
+          <w:rtl/>
+        </w:rPr>
+        <w:t>(ריצה)</w:t>
+      </w:r>
+      <w:r>
+        <w:rPr>
+          <w:rFonts w:cs="Arial" w:hint="cs"/>
+          <w:sz w:val="20"/>
+          <w:szCs w:val="20"/>
+          <w:rtl/>
+        </w:rPr>
         <w:t>:</w:t>
       </w:r>
     </w:p>
@@ -982,28 +1245,26 @@
     </w:p>
     <w:p>
       <w:pPr>
-        <w:spacing w:after="0"/>
-        <w:rPr>
-          <w:sz w:val="20"/>
-          <w:szCs w:val="20"/>
-        </w:rPr>
-      </w:pPr>
-      <w:r>
-        <w:rPr>
-          <w:sz w:val="20"/>
-          <w:szCs w:val="20"/>
-        </w:rPr>
-        <w:t xml:space="preserve">python3 darknet_video.py </w:t>
-      </w:r>
-      <w:r>
-        <w:rPr>
-          <w:b/>
-          <w:bCs/>
-          <w:sz w:val="20"/>
-          <w:szCs w:val="20"/>
-        </w:rPr>
-        <w:t>--data_file</w:t>
-      </w:r>
+        <w:rPr>
+          <w:rtl/>
+        </w:rPr>
+      </w:pPr>
+      <w:r>
+        <w:rPr>
+          <w:sz w:val="20"/>
+          <w:szCs w:val="20"/>
+        </w:rPr>
+        <w:t>python3 -u darknet_video.py --</w:t>
+      </w:r>
+      <w:proofErr w:type="spellStart"/>
+      <w:r>
+        <w:rPr>
+          <w:sz w:val="20"/>
+          <w:szCs w:val="20"/>
+        </w:rPr>
+        <w:t>data_file</w:t>
+      </w:r>
+      <w:proofErr w:type="spellEnd"/>
       <w:r>
         <w:rPr>
           <w:sz w:val="20"/>
@@ -1011,219 +1272,102 @@
         </w:rPr>
         <w:t xml:space="preserve"> </w:t>
       </w:r>
-      <w:r>
-        <w:rPr>
-          <w:sz w:val="20"/>
-          <w:szCs w:val="20"/>
-          <w:highlight w:val="lightGray"/>
+      <w:proofErr w:type="spellStart"/>
+      <w:r>
+        <w:rPr>
+          <w:sz w:val="20"/>
+          <w:szCs w:val="20"/>
         </w:rPr>
         <w:t>obj.data</w:t>
       </w:r>
-      <w:r>
-        <w:rPr>
-          <w:sz w:val="20"/>
-          <w:szCs w:val="20"/>
-        </w:rPr>
-        <w:t xml:space="preserve"> </w:t>
-      </w:r>
-      <w:r>
-        <w:rPr>
-          <w:b/>
-          <w:bCs/>
-          <w:sz w:val="20"/>
-          <w:szCs w:val="20"/>
-        </w:rPr>
-        <w:t>--config_file</w:t>
-      </w:r>
-      <w:r>
-        <w:rPr>
-          <w:sz w:val="20"/>
-          <w:szCs w:val="20"/>
-        </w:rPr>
-        <w:t xml:space="preserve"> </w:t>
-      </w:r>
-      <w:r>
-        <w:rPr>
-          <w:sz w:val="20"/>
-          <w:szCs w:val="20"/>
-          <w:highlight w:val="lightGray"/>
-        </w:rPr>
-        <w:t>yolo-obj.cfg</w:t>
-      </w:r>
-      <w:r>
-        <w:rPr>
-          <w:sz w:val="20"/>
-          <w:szCs w:val="20"/>
-        </w:rPr>
-        <w:t xml:space="preserve"> </w:t>
-      </w:r>
-      <w:r>
-        <w:rPr>
-          <w:b/>
-          <w:bCs/>
-          <w:sz w:val="20"/>
-          <w:szCs w:val="20"/>
-        </w:rPr>
-        <w:t>--weights</w:t>
-      </w:r>
-      <w:r>
-        <w:rPr>
-          <w:sz w:val="20"/>
-          <w:szCs w:val="20"/>
-        </w:rPr>
-        <w:t xml:space="preserve"> </w:t>
-      </w:r>
-      <w:r>
-        <w:rPr>
-          <w:sz w:val="20"/>
-          <w:szCs w:val="20"/>
-          <w:highlight w:val="lightGray"/>
-        </w:rPr>
-        <w:t>yolo-obj_best.weights</w:t>
-      </w:r>
-      <w:r>
-        <w:rPr>
-          <w:sz w:val="20"/>
-          <w:szCs w:val="20"/>
-        </w:rPr>
-        <w:t xml:space="preserve"> </w:t>
-      </w:r>
-    </w:p>
-    <w:p>
-      <w:pPr>
-        <w:spacing w:after="0"/>
-        <w:rPr>
-          <w:sz w:val="18"/>
-          <w:szCs w:val="18"/>
-        </w:rPr>
-      </w:pPr>
-      <w:r>
-        <w:rPr>
-          <w:b/>
-          <w:bCs/>
-          <w:sz w:val="20"/>
-          <w:szCs w:val="20"/>
-        </w:rPr>
-        <w:t xml:space="preserve">--thresh </w:t>
-      </w:r>
-      <w:r>
-        <w:rPr>
-          <w:sz w:val="20"/>
-          <w:szCs w:val="20"/>
-          <w:highlight w:val="lightGray"/>
-        </w:rPr>
-        <w:t>0.25</w:t>
-      </w:r>
-      <w:r>
-        <w:rPr>
-          <w:sz w:val="20"/>
-          <w:szCs w:val="20"/>
-        </w:rPr>
-        <w:t xml:space="preserve"> </w:t>
-      </w:r>
-      <w:r>
-        <w:rPr>
-          <w:b/>
-          <w:bCs/>
-          <w:sz w:val="20"/>
-          <w:szCs w:val="20"/>
-        </w:rPr>
-        <w:t>--dont_show</w:t>
-      </w:r>
-      <w:r>
-        <w:rPr>
-          <w:sz w:val="20"/>
-          <w:szCs w:val="20"/>
-        </w:rPr>
-        <w:t xml:space="preserve"> </w:t>
-      </w:r>
-      <w:r>
-        <w:rPr>
-          <w:b/>
-          <w:bCs/>
-          <w:sz w:val="20"/>
-          <w:szCs w:val="20"/>
-        </w:rPr>
-        <w:t xml:space="preserve">--input </w:t>
-      </w:r>
-      <w:r>
-        <w:rPr>
-          <w:sz w:val="20"/>
-          <w:szCs w:val="20"/>
-          <w:highlight w:val="lightGray"/>
-        </w:rPr>
-        <w:t>test2.mp4</w:t>
-      </w:r>
-      <w:r>
-        <w:rPr>
-          <w:sz w:val="20"/>
-          <w:szCs w:val="20"/>
-        </w:rPr>
-        <w:t xml:space="preserve"> </w:t>
-      </w:r>
-      <w:r>
-        <w:rPr>
-          <w:b/>
-          <w:bCs/>
-          <w:sz w:val="20"/>
-          <w:szCs w:val="20"/>
-        </w:rPr>
-        <w:t>--export_logname</w:t>
-      </w:r>
-      <w:r>
-        <w:rPr>
-          <w:sz w:val="20"/>
-          <w:szCs w:val="20"/>
-        </w:rPr>
-        <w:t xml:space="preserve"> </w:t>
-      </w:r>
-      <w:r>
-        <w:rPr>
-          <w:sz w:val="20"/>
-          <w:szCs w:val="20"/>
-          <w:highlight w:val="lightGray"/>
-        </w:rPr>
-        <w:t>results.txt</w:t>
-      </w:r>
-      <w:r>
-        <w:rPr>
-          <w:sz w:val="20"/>
-          <w:szCs w:val="20"/>
-        </w:rPr>
-        <w:t xml:space="preserve"> </w:t>
-      </w:r>
-      <w:r>
-        <w:rPr>
-          <w:b/>
-          <w:bCs/>
-          <w:sz w:val="20"/>
-          <w:szCs w:val="20"/>
-        </w:rPr>
-        <w:t>--out_filename</w:t>
-      </w:r>
-      <w:r>
-        <w:rPr>
-          <w:sz w:val="20"/>
-          <w:szCs w:val="20"/>
-        </w:rPr>
-        <w:t xml:space="preserve"> </w:t>
-      </w:r>
-      <w:r>
-        <w:rPr>
-          <w:sz w:val="20"/>
-          <w:szCs w:val="20"/>
-          <w:highlight w:val="lightGray"/>
-        </w:rPr>
-        <w:t>out.mp4</w:t>
-      </w:r>
-    </w:p>
-    <w:p>
-      <w:pPr>
-        <w:bidi/>
-        <w:rPr>
-          <w:rtl/>
-        </w:rPr>
-      </w:pPr>
+      <w:proofErr w:type="spellEnd"/>
+      <w:r>
+        <w:rPr>
+          <w:sz w:val="20"/>
+          <w:szCs w:val="20"/>
+        </w:rPr>
+        <w:t xml:space="preserve"> --</w:t>
+      </w:r>
+      <w:proofErr w:type="spellStart"/>
+      <w:r>
+        <w:rPr>
+          <w:sz w:val="20"/>
+          <w:szCs w:val="20"/>
+        </w:rPr>
+        <w:t>config_file</w:t>
+      </w:r>
+      <w:proofErr w:type="spellEnd"/>
+      <w:r>
+        <w:rPr>
+          <w:sz w:val="20"/>
+          <w:szCs w:val="20"/>
+        </w:rPr>
+        <w:t xml:space="preserve"> yolo608-obj.cfg --weights yolo608-obj_</w:t>
+      </w:r>
+      <w:proofErr w:type="gramStart"/>
+      <w:r>
+        <w:rPr>
+          <w:sz w:val="20"/>
+          <w:szCs w:val="20"/>
+        </w:rPr>
+        <w:t>best.weights</w:t>
+      </w:r>
+      <w:proofErr w:type="gramEnd"/>
+      <w:r>
+        <w:rPr>
+          <w:sz w:val="20"/>
+          <w:szCs w:val="20"/>
+        </w:rPr>
+        <w:t xml:space="preserve"> --thresh 0.25 --</w:t>
+      </w:r>
+      <w:proofErr w:type="spellStart"/>
+      <w:r>
+        <w:rPr>
+          <w:sz w:val="20"/>
+          <w:szCs w:val="20"/>
+        </w:rPr>
+        <w:t>dont_show</w:t>
+      </w:r>
+      <w:proofErr w:type="spellEnd"/>
+      <w:r>
+        <w:rPr>
+          <w:sz w:val="20"/>
+          <w:szCs w:val="20"/>
+        </w:rPr>
+        <w:t xml:space="preserve"> --input test2.mp4 --</w:t>
+      </w:r>
+      <w:proofErr w:type="spellStart"/>
+      <w:r>
+        <w:rPr>
+          <w:sz w:val="20"/>
+          <w:szCs w:val="20"/>
+        </w:rPr>
+        <w:t>export_logname</w:t>
+      </w:r>
+      <w:proofErr w:type="spellEnd"/>
+      <w:r>
+        <w:rPr>
+          <w:sz w:val="20"/>
+          <w:szCs w:val="20"/>
+        </w:rPr>
+        <w:t xml:space="preserve"> results.txt --</w:t>
+      </w:r>
+      <w:proofErr w:type="spellStart"/>
+      <w:r>
+        <w:rPr>
+          <w:sz w:val="20"/>
+          <w:szCs w:val="20"/>
+        </w:rPr>
+        <w:t>out_filename</w:t>
+      </w:r>
+      <w:proofErr w:type="spellEnd"/>
+      <w:r>
+        <w:rPr>
+          <w:sz w:val="20"/>
+          <w:szCs w:val="20"/>
+        </w:rPr>
+        <w:t xml:space="preserve"> out.mp4</w:t>
+      </w:r>
     </w:p>
     <w:sectPr>
       <w:pgSz w:w="11906" w:h="16838"/>
@@ -2272,9 +2416,12 @@
 </file>
 
 <file path=customXml/item1.xml><?xml version="1.0" encoding="utf-8"?>
-<p:properties xmlns:p="http://schemas.microsoft.com/office/2006/metadata/properties" xmlns:xsi="http://www.w3.org/2001/XMLSchema-instance" xmlns:pc="http://schemas.microsoft.com/office/infopath/2007/PartnerControls">
-  <documentManagement/>
-</p:properties>
+<?mso-contentType ?>
+<FormTemplates xmlns="http://schemas.microsoft.com/sharepoint/v3/contenttype/forms">
+  <Display>DocumentLibraryForm</Display>
+  <Edit>DocumentLibraryForm</Edit>
+  <New>DocumentLibraryForm</New>
+</FormTemplates>
 </file>
 
 <file path=customXml/item2.xml><?xml version="1.0" encoding="utf-8"?>
@@ -2410,19 +2557,15 @@
 </file>
 
 <file path=customXml/item3.xml><?xml version="1.0" encoding="utf-8"?>
-<?mso-contentType ?>
-<FormTemplates xmlns="http://schemas.microsoft.com/sharepoint/v3/contenttype/forms">
-  <Display>DocumentLibraryForm</Display>
-  <Edit>DocumentLibraryForm</Edit>
-  <New>DocumentLibraryForm</New>
-</FormTemplates>
+<p:properties xmlns:p="http://schemas.microsoft.com/office/2006/metadata/properties" xmlns:xsi="http://www.w3.org/2001/XMLSchema-instance" xmlns:pc="http://schemas.microsoft.com/office/infopath/2007/PartnerControls">
+  <documentManagement/>
+</p:properties>
 </file>
 
 <file path=customXml/itemProps1.xml><?xml version="1.0" encoding="utf-8"?>
-<ds:datastoreItem xmlns:ds="http://schemas.openxmlformats.org/officeDocument/2006/customXml" ds:itemID="{A58BD5A3-0E05-41D6-A7E3-0EDC295F37C1}">
+<ds:datastoreItem xmlns:ds="http://schemas.openxmlformats.org/officeDocument/2006/customXml" ds:itemID="{254F3841-9CEA-4A2D-B7FF-921A8D85DE52}">
   <ds:schemaRefs>
-    <ds:schemaRef ds:uri="http://schemas.microsoft.com/office/2006/metadata/properties"/>
-    <ds:schemaRef ds:uri="http://schemas.microsoft.com/office/infopath/2007/PartnerControls"/>
+    <ds:schemaRef ds:uri="http://schemas.microsoft.com/sharepoint/v3/contenttype/forms"/>
   </ds:schemaRefs>
 </ds:datastoreItem>
 </file>
@@ -2446,9 +2589,10 @@
 </file>
 
 <file path=customXml/itemProps3.xml><?xml version="1.0" encoding="utf-8"?>
-<ds:datastoreItem xmlns:ds="http://schemas.openxmlformats.org/officeDocument/2006/customXml" ds:itemID="{254F3841-9CEA-4A2D-B7FF-921A8D85DE52}">
+<ds:datastoreItem xmlns:ds="http://schemas.openxmlformats.org/officeDocument/2006/customXml" ds:itemID="{A58BD5A3-0E05-41D6-A7E3-0EDC295F37C1}">
   <ds:schemaRefs>
-    <ds:schemaRef ds:uri="http://schemas.microsoft.com/sharepoint/v3/contenttype/forms"/>
+    <ds:schemaRef ds:uri="http://schemas.microsoft.com/office/2006/metadata/properties"/>
+    <ds:schemaRef ds:uri="http://schemas.microsoft.com/office/infopath/2007/PartnerControls"/>
   </ds:schemaRefs>
 </ds:datastoreItem>
 </file>
</xml_diff>